<commit_message>
Chi tiet san pham
</commit_message>
<xml_diff>
--- a/UDW/Bai_14_8_Giaodien_Slider.docx
+++ b/UDW/Bai_14_8_Giaodien_Slider.docx
@@ -73,34 +73,6 @@
         <w:shd w:val="clear" w:color="auto" w:fill="FFFFFF"/>
         <w:spacing w:before="0" w:beforeAutospacing="0" w:after="45" w:afterAutospacing="0"/>
         <w:rPr>
-          <w:rFonts w:ascii="Roboto" w:hAnsi="Roboto"/>
-          <w:color w:val="777777"/>
-          <w:sz w:val="23"/>
-          <w:szCs w:val="23"/>
-        </w:rPr>
-      </w:pPr>
-      <w:r>
-        <w:rPr>
-          <w:rFonts w:eastAsiaTheme="minorHAnsi"/>
-        </w:rPr>
-        <w:t xml:space="preserve">Mục Slider = </w:t>
-      </w:r>
-      <w:r>
-        <w:rPr>
-          <w:rFonts w:ascii="Roboto" w:hAnsi="Roboto"/>
-          <w:color w:val="777777"/>
-          <w:sz w:val="23"/>
-          <w:szCs w:val="23"/>
-        </w:rPr>
-        <w:t>Popular Item in the market</w:t>
-      </w:r>
-    </w:p>
-    <w:p>
-      <w:pPr>
-        <w:pStyle w:val="Heading2"/>
-        <w:shd w:val="clear" w:color="auto" w:fill="FFFFFF"/>
-        <w:spacing w:before="0"/>
-        <w:rPr>
           <w:rFonts w:ascii="Arial" w:hAnsi="Arial" w:cs="Arial"/>
           <w:color w:val="222222"/>
           <w:sz w:val="54"/>
@@ -109,231 +81,9 @@
       </w:pPr>
       <w:r>
         <w:rPr>
-          <w:rFonts w:ascii="Arial" w:hAnsi="Arial" w:cs="Arial"/>
-          <w:color w:val="222222"/>
-          <w:sz w:val="54"/>
-          <w:szCs w:val="54"/>
-        </w:rPr>
-        <w:t>Best </w:t>
-      </w:r>
-      <w:r>
-        <w:rPr>
-          <w:rStyle w:val="section-introstyle"/>
-          <w:rFonts w:ascii="Arial" w:hAnsi="Arial" w:cs="Arial"/>
-          <w:color w:val="222222"/>
-          <w:sz w:val="54"/>
-          <w:szCs w:val="54"/>
-        </w:rPr>
-        <w:t>Sellers</w:t>
-      </w:r>
-    </w:p>
-    <w:p>
-      <w:pPr>
-        <w:rPr>
-          <w:rFonts w:ascii="Consolas" w:eastAsiaTheme="minorHAnsi" w:hAnsi="Consolas" w:cs="Consolas"/>
-          <w:color w:val="000000"/>
-          <w:sz w:val="19"/>
-          <w:szCs w:val="19"/>
-          <w:highlight w:val="yellow"/>
-          <w14:ligatures w14:val="standardContextual"/>
-        </w:rPr>
-      </w:pPr>
-      <w:r>
-        <w:rPr>
-          <w:rFonts w:ascii="Consolas" w:eastAsiaTheme="minorHAnsi" w:hAnsi="Consolas" w:cs="Consolas"/>
-          <w:color w:val="000000"/>
-          <w:sz w:val="19"/>
-          <w:szCs w:val="19"/>
-          <w:highlight w:val="yellow"/>
-          <w14:ligatures w14:val="standardContextual"/>
-        </w:rPr>
-        <w:t>@*</w:t>
-      </w:r>
-      <w:r>
-        <w:rPr>
-          <w:rFonts w:ascii="Consolas" w:eastAsiaTheme="minorHAnsi" w:hAnsi="Consolas" w:cs="Consolas"/>
-          <w:color w:val="006400"/>
-          <w:sz w:val="19"/>
-          <w:szCs w:val="19"/>
-          <w14:ligatures w14:val="standardContextual"/>
-        </w:rPr>
-        <w:t>================ Best Selling item  carousel =================</w:t>
-      </w:r>
-      <w:r>
-        <w:rPr>
-          <w:rFonts w:ascii="Consolas" w:eastAsiaTheme="minorHAnsi" w:hAnsi="Consolas" w:cs="Consolas"/>
-          <w:color w:val="000000"/>
-          <w:sz w:val="19"/>
-          <w:szCs w:val="19"/>
-          <w:highlight w:val="yellow"/>
-          <w14:ligatures w14:val="standardContextual"/>
-        </w:rPr>
-        <w:t>*@</w:t>
-      </w:r>
-    </w:p>
-    <w:p>
-      <w:pPr>
-        <w:rPr>
-          <w:rFonts w:eastAsiaTheme="minorHAnsi"/>
-        </w:rPr>
-      </w:pPr>
-      <w:r>
-        <w:rPr>
-          <w:rFonts w:eastAsiaTheme="minorHAnsi"/>
-        </w:rPr>
-        <w:t>Sao chép toàn bộ nội dung trong vùng này và lưu vào PartialView = Slider.cshtml</w:t>
-      </w:r>
-    </w:p>
-    <w:p>
-      <w:pPr>
-        <w:rPr>
-          <w:rFonts w:eastAsiaTheme="minorHAnsi"/>
-        </w:rPr>
-      </w:pPr>
-      <w:r>
-        <w:rPr>
-          <w:rFonts w:eastAsiaTheme="minorHAnsi"/>
-        </w:rPr>
-        <w:t xml:space="preserve">Thực hiện lời gọi: </w:t>
-      </w:r>
-      <w:r>
-        <w:rPr>
-          <w:rFonts w:ascii="Consolas" w:eastAsiaTheme="minorHAnsi" w:hAnsi="Consolas" w:cs="Consolas"/>
-          <w:color w:val="000000"/>
-          <w:sz w:val="19"/>
-          <w:szCs w:val="19"/>
-          <w:highlight w:val="yellow"/>
-          <w14:ligatures w14:val="standardContextual"/>
-        </w:rPr>
-        <w:t>@</w:t>
-      </w:r>
-      <w:r>
-        <w:rPr>
-          <w:rFonts w:ascii="Consolas" w:eastAsiaTheme="minorHAnsi" w:hAnsi="Consolas" w:cs="Consolas"/>
-          <w:color w:val="000000"/>
-          <w:sz w:val="19"/>
-          <w:szCs w:val="19"/>
-          <w14:ligatures w14:val="standardContextual"/>
-        </w:rPr>
-        <w:t>Html.Action(</w:t>
-      </w:r>
-      <w:r>
-        <w:rPr>
-          <w:rFonts w:ascii="Consolas" w:eastAsiaTheme="minorHAnsi" w:hAnsi="Consolas" w:cs="Consolas"/>
-          <w:color w:val="A31515"/>
-          <w:sz w:val="19"/>
-          <w:szCs w:val="19"/>
-          <w14:ligatures w14:val="standardContextual"/>
-        </w:rPr>
-        <w:t>"Slider"</w:t>
-      </w:r>
-      <w:r>
-        <w:rPr>
-          <w:rFonts w:ascii="Consolas" w:eastAsiaTheme="minorHAnsi" w:hAnsi="Consolas" w:cs="Consolas"/>
-          <w:color w:val="000000"/>
-          <w:sz w:val="19"/>
-          <w:szCs w:val="19"/>
-          <w14:ligatures w14:val="standardContextual"/>
-        </w:rPr>
-        <w:t>,</w:t>
-      </w:r>
-      <w:r>
-        <w:rPr>
-          <w:rFonts w:ascii="Consolas" w:eastAsiaTheme="minorHAnsi" w:hAnsi="Consolas" w:cs="Consolas"/>
-          <w:color w:val="A31515"/>
-          <w:sz w:val="19"/>
-          <w:szCs w:val="19"/>
-          <w14:ligatures w14:val="standardContextual"/>
-        </w:rPr>
-        <w:t>"Module"</w:t>
-      </w:r>
-      <w:r>
-        <w:rPr>
-          <w:rFonts w:ascii="Consolas" w:eastAsiaTheme="minorHAnsi" w:hAnsi="Consolas" w:cs="Consolas"/>
-          <w:color w:val="000000"/>
-          <w:sz w:val="19"/>
-          <w:szCs w:val="19"/>
-          <w14:ligatures w14:val="standardContextual"/>
-        </w:rPr>
-        <w:t>)</w:t>
-      </w:r>
-    </w:p>
-    <w:p>
-      <w:pPr>
-        <w:rPr>
-          <w:rFonts w:ascii="Consolas" w:eastAsiaTheme="minorHAnsi" w:hAnsi="Consolas" w:cs="Consolas"/>
-          <w:color w:val="000000"/>
-          <w:sz w:val="19"/>
-          <w:szCs w:val="19"/>
-          <w:highlight w:val="yellow"/>
-          <w14:ligatures w14:val="standardContextual"/>
-        </w:rPr>
-      </w:pPr>
-      <w:r>
-        <w:rPr>
-          <w:rFonts w:ascii="Consolas" w:eastAsiaTheme="minorHAnsi" w:hAnsi="Consolas" w:cs="Consolas"/>
-          <w:color w:val="000000"/>
-          <w:sz w:val="19"/>
-          <w:szCs w:val="19"/>
-          <w:highlight w:val="yellow"/>
-          <w14:ligatures w14:val="standardContextual"/>
-        </w:rPr>
-        <w:t>@*</w:t>
-      </w:r>
-      <w:r>
-        <w:rPr>
-          <w:rFonts w:ascii="Consolas" w:eastAsiaTheme="minorHAnsi" w:hAnsi="Consolas" w:cs="Consolas"/>
-          <w:color w:val="006400"/>
-          <w:sz w:val="19"/>
-          <w:szCs w:val="19"/>
-          <w14:ligatures w14:val="standardContextual"/>
-        </w:rPr>
-        <w:t>================ Best Selling item  carousel end =================</w:t>
-      </w:r>
-      <w:r>
-        <w:rPr>
-          <w:rFonts w:ascii="Consolas" w:eastAsiaTheme="minorHAnsi" w:hAnsi="Consolas" w:cs="Consolas"/>
-          <w:color w:val="000000"/>
-          <w:sz w:val="19"/>
-          <w:szCs w:val="19"/>
-          <w:highlight w:val="yellow"/>
-          <w14:ligatures w14:val="standardContextual"/>
-        </w:rPr>
-        <w:t>*@</w:t>
-      </w:r>
-    </w:p>
-    <w:p>
-      <w:pPr>
-        <w:rPr>
-          <w:rFonts w:eastAsiaTheme="minorHAnsi"/>
-        </w:rPr>
-      </w:pPr>
-    </w:p>
-    <w:p>
-      <w:pPr>
-        <w:pStyle w:val="Heading2"/>
-        <w:rPr>
-          <w:rFonts w:eastAsiaTheme="minorHAnsi"/>
-        </w:rPr>
-      </w:pPr>
-      <w:r>
-        <w:rPr>
-          <w:rFonts w:eastAsiaTheme="minorHAnsi"/>
-        </w:rPr>
-        <w:t>MODULE CONTROLLER</w:t>
-      </w:r>
-    </w:p>
-    <w:p>
-      <w:pPr>
-        <w:rPr>
-          <w:rFonts w:eastAsiaTheme="minorHAnsi"/>
-        </w:rPr>
-      </w:pPr>
-      <w:r>
-        <w:rPr>
-          <w:rFonts w:eastAsiaTheme="minorHAnsi"/>
-        </w:rPr>
-        <w:t>Tạo mới một Controller = Slider</w:t>
+          <w:rFonts w:eastAsiaTheme="minorHAnsi"/>
+        </w:rPr>
+        <w:t xml:space="preserve">Mục Slider </w:t>
       </w:r>
     </w:p>
     <w:p>
@@ -352,22 +102,199 @@
       <w:r>
         <w:rPr>
           <w:rFonts w:ascii="Consolas" w:eastAsiaTheme="minorHAnsi" w:hAnsi="Consolas" w:cs="Consolas"/>
-          <w:color w:val="0000FF"/>
-          <w:sz w:val="19"/>
-          <w:szCs w:val="19"/>
-          <w14:ligatures w14:val="standardContextual"/>
-        </w:rPr>
-        <w:t>public</w:t>
-      </w:r>
-      <w:r>
-        <w:rPr>
-          <w:rFonts w:ascii="Consolas" w:eastAsiaTheme="minorHAnsi" w:hAnsi="Consolas" w:cs="Consolas"/>
-          <w:color w:val="000000"/>
-          <w:sz w:val="19"/>
-          <w:szCs w:val="19"/>
-          <w14:ligatures w14:val="standardContextual"/>
-        </w:rPr>
-        <w:t xml:space="preserve"> ActionResult Slider()</w:t>
+          <w:color w:val="000000"/>
+          <w:sz w:val="19"/>
+          <w:szCs w:val="19"/>
+          <w:highlight w:val="yellow"/>
+          <w14:ligatures w14:val="standardContextual"/>
+        </w:rPr>
+        <w:t>@*</w:t>
+      </w:r>
+      <w:r>
+        <w:rPr>
+          <w:rFonts w:ascii="Consolas" w:eastAsiaTheme="minorHAnsi" w:hAnsi="Consolas" w:cs="Consolas"/>
+          <w:color w:val="006400"/>
+          <w:sz w:val="19"/>
+          <w:szCs w:val="19"/>
+          <w14:ligatures w14:val="standardContextual"/>
+        </w:rPr>
+        <w:t>================ Hero Carousel start =================</w:t>
+      </w:r>
+      <w:r>
+        <w:rPr>
+          <w:rFonts w:ascii="Consolas" w:eastAsiaTheme="minorHAnsi" w:hAnsi="Consolas" w:cs="Consolas"/>
+          <w:color w:val="000000"/>
+          <w:sz w:val="19"/>
+          <w:szCs w:val="19"/>
+          <w:highlight w:val="yellow"/>
+          <w14:ligatures w14:val="standardContextual"/>
+        </w:rPr>
+        <w:t>*@</w:t>
+      </w:r>
+    </w:p>
+    <w:p>
+      <w:pPr>
+        <w:rPr>
+          <w:rFonts w:eastAsiaTheme="minorHAnsi"/>
+        </w:rPr>
+      </w:pPr>
+      <w:r>
+        <w:rPr>
+          <w:rFonts w:eastAsiaTheme="minorHAnsi"/>
+        </w:rPr>
+        <w:t>Sao chép toàn bộ nội dung trong vùng này và lưu vào PartialView = Slider.cshtml</w:t>
+      </w:r>
+    </w:p>
+    <w:p>
+      <w:pPr>
+        <w:rPr>
+          <w:rFonts w:eastAsiaTheme="minorHAnsi"/>
+        </w:rPr>
+      </w:pPr>
+      <w:r>
+        <w:rPr>
+          <w:rFonts w:eastAsiaTheme="minorHAnsi"/>
+        </w:rPr>
+        <w:t xml:space="preserve">Thực hiện lời gọi: </w:t>
+      </w:r>
+      <w:r>
+        <w:rPr>
+          <w:rFonts w:ascii="Consolas" w:eastAsiaTheme="minorHAnsi" w:hAnsi="Consolas" w:cs="Consolas"/>
+          <w:color w:val="000000"/>
+          <w:sz w:val="19"/>
+          <w:szCs w:val="19"/>
+          <w:highlight w:val="yellow"/>
+          <w14:ligatures w14:val="standardContextual"/>
+        </w:rPr>
+        <w:t>@</w:t>
+      </w:r>
+      <w:r>
+        <w:rPr>
+          <w:rFonts w:ascii="Consolas" w:eastAsiaTheme="minorHAnsi" w:hAnsi="Consolas" w:cs="Consolas"/>
+          <w:color w:val="000000"/>
+          <w:sz w:val="19"/>
+          <w:szCs w:val="19"/>
+          <w14:ligatures w14:val="standardContextual"/>
+        </w:rPr>
+        <w:t>Html.Action(</w:t>
+      </w:r>
+      <w:r>
+        <w:rPr>
+          <w:rFonts w:ascii="Consolas" w:eastAsiaTheme="minorHAnsi" w:hAnsi="Consolas" w:cs="Consolas"/>
+          <w:color w:val="A31515"/>
+          <w:sz w:val="19"/>
+          <w:szCs w:val="19"/>
+          <w14:ligatures w14:val="standardContextual"/>
+        </w:rPr>
+        <w:t>"Slider"</w:t>
+      </w:r>
+      <w:r>
+        <w:rPr>
+          <w:rFonts w:ascii="Consolas" w:eastAsiaTheme="minorHAnsi" w:hAnsi="Consolas" w:cs="Consolas"/>
+          <w:color w:val="000000"/>
+          <w:sz w:val="19"/>
+          <w:szCs w:val="19"/>
+          <w14:ligatures w14:val="standardContextual"/>
+        </w:rPr>
+        <w:t>,</w:t>
+      </w:r>
+      <w:r>
+        <w:rPr>
+          <w:rFonts w:ascii="Consolas" w:eastAsiaTheme="minorHAnsi" w:hAnsi="Consolas" w:cs="Consolas"/>
+          <w:color w:val="A31515"/>
+          <w:sz w:val="19"/>
+          <w:szCs w:val="19"/>
+          <w14:ligatures w14:val="standardContextual"/>
+        </w:rPr>
+        <w:t>"Module"</w:t>
+      </w:r>
+      <w:r>
+        <w:rPr>
+          <w:rFonts w:ascii="Consolas" w:eastAsiaTheme="minorHAnsi" w:hAnsi="Consolas" w:cs="Consolas"/>
+          <w:color w:val="000000"/>
+          <w:sz w:val="19"/>
+          <w:szCs w:val="19"/>
+          <w14:ligatures w14:val="standardContextual"/>
+        </w:rPr>
+        <w:t>)</w:t>
+      </w:r>
+    </w:p>
+    <w:p>
+      <w:pPr>
+        <w:rPr>
+          <w:rFonts w:ascii="Consolas" w:eastAsiaTheme="minorHAnsi" w:hAnsi="Consolas" w:cs="Consolas"/>
+          <w:color w:val="000000"/>
+          <w:sz w:val="19"/>
+          <w:szCs w:val="19"/>
+          <w:highlight w:val="yellow"/>
+          <w14:ligatures w14:val="standardContextual"/>
+        </w:rPr>
+      </w:pPr>
+      <w:r>
+        <w:rPr>
+          <w:rFonts w:ascii="Consolas" w:eastAsiaTheme="minorHAnsi" w:hAnsi="Consolas" w:cs="Consolas"/>
+          <w:color w:val="000000"/>
+          <w:sz w:val="19"/>
+          <w:szCs w:val="19"/>
+          <w:highlight w:val="yellow"/>
+          <w14:ligatures w14:val="standardContextual"/>
+        </w:rPr>
+        <w:t>@*</w:t>
+      </w:r>
+      <w:r>
+        <w:rPr>
+          <w:rFonts w:ascii="Consolas" w:eastAsiaTheme="minorHAnsi" w:hAnsi="Consolas" w:cs="Consolas"/>
+          <w:color w:val="006400"/>
+          <w:sz w:val="19"/>
+          <w:szCs w:val="19"/>
+          <w14:ligatures w14:val="standardContextual"/>
+        </w:rPr>
+        <w:t>================ Hero Carousel end =================</w:t>
+      </w:r>
+      <w:r>
+        <w:rPr>
+          <w:rFonts w:ascii="Consolas" w:eastAsiaTheme="minorHAnsi" w:hAnsi="Consolas" w:cs="Consolas"/>
+          <w:color w:val="000000"/>
+          <w:sz w:val="19"/>
+          <w:szCs w:val="19"/>
+          <w:highlight w:val="yellow"/>
+          <w14:ligatures w14:val="standardContextual"/>
+        </w:rPr>
+        <w:t>*@</w:t>
+      </w:r>
+    </w:p>
+    <w:p>
+      <w:pPr>
+        <w:rPr>
+          <w:rFonts w:eastAsiaTheme="minorHAnsi"/>
+        </w:rPr>
+      </w:pPr>
+    </w:p>
+    <w:p>
+      <w:pPr>
+        <w:pStyle w:val="Heading2"/>
+        <w:rPr>
+          <w:rFonts w:eastAsiaTheme="minorHAnsi"/>
+        </w:rPr>
+      </w:pPr>
+      <w:r>
+        <w:rPr>
+          <w:rFonts w:eastAsiaTheme="minorHAnsi"/>
+        </w:rPr>
+        <w:t>MODULE CONTROLLER</w:t>
+      </w:r>
+    </w:p>
+    <w:p>
+      <w:pPr>
+        <w:rPr>
+          <w:rFonts w:eastAsiaTheme="minorHAnsi"/>
+        </w:rPr>
+      </w:pPr>
+      <w:r>
+        <w:rPr>
+          <w:rFonts w:eastAsiaTheme="minorHAnsi"/>
+        </w:rPr>
+        <w:t>Tạo mới một Controller = Slider</w:t>
       </w:r>
     </w:p>
     <w:p>
@@ -386,12 +313,22 @@
       <w:r>
         <w:rPr>
           <w:rFonts w:ascii="Consolas" w:eastAsiaTheme="minorHAnsi" w:hAnsi="Consolas" w:cs="Consolas"/>
-          <w:color w:val="000000"/>
-          <w:sz w:val="19"/>
-          <w:szCs w:val="19"/>
-          <w14:ligatures w14:val="standardContextual"/>
-        </w:rPr>
-        <w:t>{</w:t>
+          <w:color w:val="0000FF"/>
+          <w:sz w:val="19"/>
+          <w:szCs w:val="19"/>
+          <w14:ligatures w14:val="standardContextual"/>
+        </w:rPr>
+        <w:t>public</w:t>
+      </w:r>
+      <w:r>
+        <w:rPr>
+          <w:rFonts w:ascii="Consolas" w:eastAsiaTheme="minorHAnsi" w:hAnsi="Consolas" w:cs="Consolas"/>
+          <w:color w:val="000000"/>
+          <w:sz w:val="19"/>
+          <w:szCs w:val="19"/>
+          <w14:ligatures w14:val="standardContextual"/>
+        </w:rPr>
+        <w:t xml:space="preserve"> ActionResult Slider()</w:t>
       </w:r>
     </w:p>
     <w:p>
@@ -410,6 +347,30 @@
       <w:r>
         <w:rPr>
           <w:rFonts w:ascii="Consolas" w:eastAsiaTheme="minorHAnsi" w:hAnsi="Consolas" w:cs="Consolas"/>
+          <w:color w:val="000000"/>
+          <w:sz w:val="19"/>
+          <w:szCs w:val="19"/>
+          <w14:ligatures w14:val="standardContextual"/>
+        </w:rPr>
+        <w:t>{</w:t>
+      </w:r>
+    </w:p>
+    <w:p>
+      <w:pPr>
+        <w:autoSpaceDE w:val="0"/>
+        <w:autoSpaceDN w:val="0"/>
+        <w:adjustRightInd w:val="0"/>
+        <w:rPr>
+          <w:rFonts w:ascii="Consolas" w:eastAsiaTheme="minorHAnsi" w:hAnsi="Consolas" w:cs="Consolas"/>
+          <w:color w:val="000000"/>
+          <w:sz w:val="19"/>
+          <w:szCs w:val="19"/>
+          <w14:ligatures w14:val="standardContextual"/>
+        </w:rPr>
+      </w:pPr>
+      <w:r>
+        <w:rPr>
+          <w:rFonts w:ascii="Consolas" w:eastAsiaTheme="minorHAnsi" w:hAnsi="Consolas" w:cs="Consolas"/>
           <w:color w:val="0000FF"/>
           <w:sz w:val="19"/>
           <w:szCs w:val="19"/>
@@ -575,10 +536,10 @@
           <w14:ligatures w14:val="standardContextual"/>
         </w:rPr>
         <w:drawing>
-          <wp:inline distT="0" distB="0" distL="0" distR="0" wp14:anchorId="76FE7211" wp14:editId="76FDA81A">
-            <wp:extent cx="6300470" cy="3187065"/>
+          <wp:inline distT="0" distB="0" distL="0" distR="0" wp14:anchorId="6382C392" wp14:editId="68FC56B4">
+            <wp:extent cx="6300470" cy="2324735"/>
             <wp:effectExtent l="0" t="0" r="5080" b="0"/>
-            <wp:docPr id="8" name="Picture 8"/>
+            <wp:docPr id="6" name="Picture 6"/>
             <wp:cNvGraphicFramePr>
               <a:graphicFrameLocks xmlns:a="http://schemas.openxmlformats.org/drawingml/2006/main" noChangeAspect="1"/>
             </wp:cNvGraphicFramePr>
@@ -586,29 +547,36 @@
               <a:graphicData uri="http://schemas.openxmlformats.org/drawingml/2006/picture">
                 <pic:pic xmlns:pic="http://schemas.openxmlformats.org/drawingml/2006/picture">
                   <pic:nvPicPr>
-                    <pic:cNvPr id="8" name="E80F08C.tmp"/>
+                    <pic:cNvPr id="6" name="2E8A86A.tmp"/>
                     <pic:cNvPicPr/>
                   </pic:nvPicPr>
-                  <pic:blipFill>
-                    <a:blip r:embed="rId8">
+                  <pic:blipFill rotWithShape="1">
+                    <a:blip r:embed="rId8" cstate="print">
                       <a:extLst>
                         <a:ext uri="{28A0092B-C50C-407E-A947-70E740481C1C}">
                           <a14:useLocalDpi xmlns:a14="http://schemas.microsoft.com/office/drawing/2010/main" val="0"/>
                         </a:ext>
                       </a:extLst>
                     </a:blip>
-                    <a:stretch>
-                      <a:fillRect/>
-                    </a:stretch>
+                    <a:srcRect t="12854"/>
+                    <a:stretch/>
                   </pic:blipFill>
-                  <pic:spPr>
+                  <pic:spPr bwMode="auto">
                     <a:xfrm>
                       <a:off x="0" y="0"/>
-                      <a:ext cx="6300470" cy="3187065"/>
+                      <a:ext cx="6300470" cy="2324735"/>
                     </a:xfrm>
                     <a:prstGeom prst="rect">
                       <a:avLst/>
                     </a:prstGeom>
+                    <a:ln>
+                      <a:noFill/>
+                    </a:ln>
+                    <a:extLst>
+                      <a:ext uri="{53640926-AAD7-44D8-BBD7-CCE9431645EC}">
+                        <a14:shadowObscured xmlns:a14="http://schemas.microsoft.com/office/drawing/2010/main"/>
+                      </a:ext>
+                    </a:extLst>
                   </pic:spPr>
                 </pic:pic>
               </a:graphicData>
@@ -616,6 +584,8 @@
           </wp:inline>
         </w:drawing>
       </w:r>
+      <w:bookmarkStart w:id="0" w:name="_GoBack"/>
+      <w:bookmarkEnd w:id="0"/>
     </w:p>
     <w:p>
       <w:pPr>
@@ -727,17 +697,7 @@
           <w:szCs w:val="19"/>
           <w14:ligatures w14:val="standardContextual"/>
         </w:rPr>
-        <w:t xml:space="preserve">  </w:t>
-      </w:r>
-      <w:r>
-        <w:rPr>
-          <w:rFonts w:ascii="Consolas" w:eastAsiaTheme="minorHAnsi" w:hAnsi="Consolas" w:cs="Consolas"/>
-          <w:color w:val="000000"/>
-          <w:sz w:val="19"/>
-          <w:szCs w:val="19"/>
-          <w14:ligatures w14:val="standardContextual"/>
-        </w:rPr>
-        <w:t xml:space="preserve">SlidersDAO slidersDAO = </w:t>
+        <w:t xml:space="preserve">  SlidersDAO slidersDAO = </w:t>
       </w:r>
       <w:r>
         <w:rPr>
@@ -781,17 +741,7 @@
           <w:szCs w:val="19"/>
           <w14:ligatures w14:val="standardContextual"/>
         </w:rPr>
-        <w:t xml:space="preserve">  </w:t>
-      </w:r>
-      <w:r>
-        <w:rPr>
-          <w:rFonts w:ascii="Consolas" w:eastAsiaTheme="minorHAnsi" w:hAnsi="Consolas" w:cs="Consolas"/>
-          <w:color w:val="000000"/>
-          <w:sz w:val="19"/>
-          <w:szCs w:val="19"/>
-          <w14:ligatures w14:val="standardContextual"/>
-        </w:rPr>
-        <w:t>List&lt;Sliders&gt; list = slidersDAO.</w:t>
+        <w:t xml:space="preserve">  List&lt;Sliders&gt; list = slidersDAO.</w:t>
       </w:r>
       <w:r>
         <w:rPr>
@@ -868,17 +818,7 @@
           <w:szCs w:val="19"/>
           <w14:ligatures w14:val="standardContextual"/>
         </w:rPr>
-        <w:t xml:space="preserve">  </w:t>
-      </w:r>
-      <w:r>
-        <w:rPr>
-          <w:rFonts w:ascii="Consolas" w:eastAsiaTheme="minorHAnsi" w:hAnsi="Consolas" w:cs="Consolas"/>
-          <w:color w:val="008000"/>
-          <w:sz w:val="19"/>
-          <w:szCs w:val="19"/>
-          <w14:ligatures w14:val="standardContextual"/>
-        </w:rPr>
-        <w:t>//ten ham dat t uy y theo chuc nang</w:t>
+        <w:t xml:space="preserve">  //ten ham dat t uy y theo chuc nang</w:t>
       </w:r>
     </w:p>
     <w:p>
@@ -1213,17 +1153,7 @@
           <w:szCs w:val="19"/>
           <w14:ligatures w14:val="standardContextual"/>
         </w:rPr>
-        <w:t xml:space="preserve">    </w:t>
-      </w:r>
-      <w:r>
-        <w:rPr>
-          <w:rFonts w:ascii="Consolas" w:eastAsiaTheme="minorHAnsi" w:hAnsi="Consolas" w:cs="Consolas"/>
-          <w:color w:val="000000"/>
-          <w:sz w:val="19"/>
-          <w:szCs w:val="19"/>
-          <w14:ligatures w14:val="standardContextual"/>
-        </w:rPr>
-        <w:t>.Where(m =&gt; m.Position == position &amp;&amp; m.Status == 1)</w:t>
+        <w:t xml:space="preserve">    .Where(m =&gt; m.Position == position &amp;&amp; m.Status == 1)</w:t>
       </w:r>
     </w:p>
     <w:p>
@@ -1248,17 +1178,7 @@
           <w:szCs w:val="19"/>
           <w14:ligatures w14:val="standardContextual"/>
         </w:rPr>
-        <w:t xml:space="preserve">    </w:t>
-      </w:r>
-      <w:r>
-        <w:rPr>
-          <w:rFonts w:ascii="Consolas" w:eastAsiaTheme="minorHAnsi" w:hAnsi="Consolas" w:cs="Consolas"/>
-          <w:color w:val="000000"/>
-          <w:sz w:val="19"/>
-          <w:szCs w:val="19"/>
-          <w14:ligatures w14:val="standardContextual"/>
-        </w:rPr>
-        <w:t>.OrderBy(m =&gt; m.CreateAt)</w:t>
+        <w:t xml:space="preserve">    .OrderBy(m =&gt; m.CreateAt)</w:t>
       </w:r>
     </w:p>
     <w:p>
@@ -1283,17 +1203,7 @@
           <w:szCs w:val="19"/>
           <w14:ligatures w14:val="standardContextual"/>
         </w:rPr>
-        <w:t xml:space="preserve">    </w:t>
-      </w:r>
-      <w:r>
-        <w:rPr>
-          <w:rFonts w:ascii="Consolas" w:eastAsiaTheme="minorHAnsi" w:hAnsi="Consolas" w:cs="Consolas"/>
-          <w:color w:val="000000"/>
-          <w:sz w:val="19"/>
-          <w:szCs w:val="19"/>
-          <w14:ligatures w14:val="standardContextual"/>
-        </w:rPr>
-        <w:t>.ToList();</w:t>
+        <w:t xml:space="preserve">    .ToList();</w:t>
       </w:r>
     </w:p>
     <w:p>
@@ -1316,13 +1226,6 @@
         </w:rPr>
         <w:t>}</w:t>
       </w:r>
-    </w:p>
-    <w:p>
-      <w:pPr>
-        <w:rPr>
-          <w:rFonts w:eastAsiaTheme="minorHAnsi"/>
-        </w:rPr>
-      </w:pPr>
     </w:p>
     <w:p>
       <w:pPr>
@@ -1449,7 +1352,7 @@
           <w:szCs w:val="19"/>
           <w14:ligatures w14:val="standardContextual"/>
         </w:rPr>
-        <w:t>="section-margin calc-60px"&gt;</w:t>
+        <w:t>="section-margin mt-0"&gt;</w:t>
       </w:r>
     </w:p>
     <w:p>
@@ -1468,12 +1371,52 @@
       <w:r>
         <w:rPr>
           <w:rFonts w:ascii="Consolas" w:eastAsiaTheme="minorHAnsi" w:hAnsi="Consolas" w:cs="Consolas"/>
+          <w:color w:val="000000"/>
+          <w:sz w:val="19"/>
+          <w:szCs w:val="19"/>
+          <w14:ligatures w14:val="standardContextual"/>
+        </w:rPr>
+        <w:t xml:space="preserve">  </w:t>
+      </w:r>
+      <w:r>
+        <w:rPr>
+          <w:rFonts w:ascii="Consolas" w:eastAsiaTheme="minorHAnsi" w:hAnsi="Consolas" w:cs="Consolas"/>
           <w:color w:val="0000FF"/>
           <w:sz w:val="19"/>
           <w:szCs w:val="19"/>
           <w14:ligatures w14:val="standardContextual"/>
         </w:rPr>
-        <w:t xml:space="preserve">  </w:t>
+        <w:t>&lt;</w:t>
+      </w:r>
+      <w:r>
+        <w:rPr>
+          <w:rFonts w:ascii="Consolas" w:eastAsiaTheme="minorHAnsi" w:hAnsi="Consolas" w:cs="Consolas"/>
+          <w:color w:val="800000"/>
+          <w:sz w:val="19"/>
+          <w:szCs w:val="19"/>
+          <w14:ligatures w14:val="standardContextual"/>
+        </w:rPr>
+        <w:t>div</w:t>
+      </w:r>
+      <w:r>
+        <w:rPr>
+          <w:rFonts w:ascii="Consolas" w:eastAsiaTheme="minorHAnsi" w:hAnsi="Consolas" w:cs="Consolas"/>
+          <w:color w:val="000000"/>
+          <w:sz w:val="19"/>
+          <w:szCs w:val="19"/>
+          <w14:ligatures w14:val="standardContextual"/>
+        </w:rPr>
+        <w:t xml:space="preserve"> </w:t>
+      </w:r>
+      <w:r>
+        <w:rPr>
+          <w:rFonts w:ascii="Consolas" w:eastAsiaTheme="minorHAnsi" w:hAnsi="Consolas" w:cs="Consolas"/>
+          <w:color w:val="FF0000"/>
+          <w:sz w:val="19"/>
+          <w:szCs w:val="19"/>
+          <w14:ligatures w14:val="standardContextual"/>
+        </w:rPr>
+        <w:t>class</w:t>
       </w:r>
       <w:r>
         <w:rPr>
@@ -1483,47 +1426,7 @@
           <w:szCs w:val="19"/>
           <w14:ligatures w14:val="standardContextual"/>
         </w:rPr>
-        <w:t>&lt;</w:t>
-      </w:r>
-      <w:r>
-        <w:rPr>
-          <w:rFonts w:ascii="Consolas" w:eastAsiaTheme="minorHAnsi" w:hAnsi="Consolas" w:cs="Consolas"/>
-          <w:color w:val="800000"/>
-          <w:sz w:val="19"/>
-          <w:szCs w:val="19"/>
-          <w14:ligatures w14:val="standardContextual"/>
-        </w:rPr>
-        <w:t>div</w:t>
-      </w:r>
-      <w:r>
-        <w:rPr>
-          <w:rFonts w:ascii="Consolas" w:eastAsiaTheme="minorHAnsi" w:hAnsi="Consolas" w:cs="Consolas"/>
-          <w:color w:val="000000"/>
-          <w:sz w:val="19"/>
-          <w:szCs w:val="19"/>
-          <w14:ligatures w14:val="standardContextual"/>
-        </w:rPr>
-        <w:t xml:space="preserve"> </w:t>
-      </w:r>
-      <w:r>
-        <w:rPr>
-          <w:rFonts w:ascii="Consolas" w:eastAsiaTheme="minorHAnsi" w:hAnsi="Consolas" w:cs="Consolas"/>
-          <w:color w:val="FF0000"/>
-          <w:sz w:val="19"/>
-          <w:szCs w:val="19"/>
-          <w14:ligatures w14:val="standardContextual"/>
-        </w:rPr>
-        <w:t>class</w:t>
-      </w:r>
-      <w:r>
-        <w:rPr>
-          <w:rFonts w:ascii="Consolas" w:eastAsiaTheme="minorHAnsi" w:hAnsi="Consolas" w:cs="Consolas"/>
-          <w:color w:val="0000FF"/>
-          <w:sz w:val="19"/>
-          <w:szCs w:val="19"/>
-          <w14:ligatures w14:val="standardContextual"/>
-        </w:rPr>
-        <w:t>="container"&gt;</w:t>
+        <w:t>="owl-carousel owl-theme hero-carousel"&gt;</w:t>
       </w:r>
     </w:p>
     <w:p>
@@ -1542,62 +1445,64 @@
       <w:r>
         <w:rPr>
           <w:rFonts w:ascii="Consolas" w:eastAsiaTheme="minorHAnsi" w:hAnsi="Consolas" w:cs="Consolas"/>
+          <w:color w:val="000000"/>
+          <w:sz w:val="19"/>
+          <w:szCs w:val="19"/>
+          <w14:ligatures w14:val="standardContextual"/>
+        </w:rPr>
+        <w:t xml:space="preserve">  </w:t>
+      </w:r>
+      <w:r>
+        <w:rPr>
+          <w:rFonts w:ascii="Consolas" w:eastAsiaTheme="minorHAnsi" w:hAnsi="Consolas" w:cs="Consolas"/>
+          <w:color w:val="000000"/>
+          <w:sz w:val="19"/>
+          <w:szCs w:val="19"/>
+          <w:highlight w:val="yellow"/>
+          <w14:ligatures w14:val="standardContextual"/>
+        </w:rPr>
+        <w:t>@{</w:t>
+      </w:r>
+      <w:r>
+        <w:rPr>
+          <w:rFonts w:ascii="Consolas" w:eastAsiaTheme="minorHAnsi" w:hAnsi="Consolas" w:cs="Consolas"/>
+          <w:color w:val="000000"/>
+          <w:sz w:val="19"/>
+          <w:szCs w:val="19"/>
+          <w14:ligatures w14:val="standardContextual"/>
+        </w:rPr>
+        <w:t xml:space="preserve"> </w:t>
+      </w:r>
+      <w:r>
+        <w:rPr>
+          <w:rFonts w:ascii="Consolas" w:eastAsiaTheme="minorHAnsi" w:hAnsi="Consolas" w:cs="Consolas"/>
           <w:color w:val="0000FF"/>
           <w:sz w:val="19"/>
           <w:szCs w:val="19"/>
           <w14:ligatures w14:val="standardContextual"/>
         </w:rPr>
-        <w:t xml:space="preserve">    </w:t>
-      </w:r>
-      <w:r>
-        <w:rPr>
-          <w:rFonts w:ascii="Consolas" w:eastAsiaTheme="minorHAnsi" w:hAnsi="Consolas" w:cs="Consolas"/>
-          <w:color w:val="0000FF"/>
-          <w:sz w:val="19"/>
-          <w:szCs w:val="19"/>
-          <w14:ligatures w14:val="standardContextual"/>
-        </w:rPr>
-        <w:t>&lt;</w:t>
-      </w:r>
-      <w:r>
-        <w:rPr>
-          <w:rFonts w:ascii="Consolas" w:eastAsiaTheme="minorHAnsi" w:hAnsi="Consolas" w:cs="Consolas"/>
-          <w:color w:val="800000"/>
-          <w:sz w:val="19"/>
-          <w:szCs w:val="19"/>
-          <w14:ligatures w14:val="standardContextual"/>
-        </w:rPr>
-        <w:t>div</w:t>
-      </w:r>
-      <w:r>
-        <w:rPr>
-          <w:rFonts w:ascii="Consolas" w:eastAsiaTheme="minorHAnsi" w:hAnsi="Consolas" w:cs="Consolas"/>
-          <w:color w:val="000000"/>
-          <w:sz w:val="19"/>
-          <w:szCs w:val="19"/>
-          <w14:ligatures w14:val="standardContextual"/>
-        </w:rPr>
-        <w:t xml:space="preserve"> </w:t>
-      </w:r>
-      <w:r>
-        <w:rPr>
-          <w:rFonts w:ascii="Consolas" w:eastAsiaTheme="minorHAnsi" w:hAnsi="Consolas" w:cs="Consolas"/>
-          <w:color w:val="FF0000"/>
-          <w:sz w:val="19"/>
-          <w:szCs w:val="19"/>
-          <w14:ligatures w14:val="standardContextual"/>
-        </w:rPr>
-        <w:t>class</w:t>
-      </w:r>
-      <w:r>
-        <w:rPr>
-          <w:rFonts w:ascii="Consolas" w:eastAsiaTheme="minorHAnsi" w:hAnsi="Consolas" w:cs="Consolas"/>
-          <w:color w:val="0000FF"/>
-          <w:sz w:val="19"/>
-          <w:szCs w:val="19"/>
-          <w14:ligatures w14:val="standardContextual"/>
-        </w:rPr>
-        <w:t>="section-intro pb-60px"&gt;</w:t>
+        <w:t>int</w:t>
+      </w:r>
+      <w:r>
+        <w:rPr>
+          <w:rFonts w:ascii="Consolas" w:eastAsiaTheme="minorHAnsi" w:hAnsi="Consolas" w:cs="Consolas"/>
+          <w:color w:val="000000"/>
+          <w:sz w:val="19"/>
+          <w:szCs w:val="19"/>
+          <w14:ligatures w14:val="standardContextual"/>
+        </w:rPr>
+        <w:t xml:space="preserve"> index = 0;</w:t>
+      </w:r>
+      <w:r>
+        <w:rPr>
+          <w:rFonts w:ascii="Consolas" w:eastAsiaTheme="minorHAnsi" w:hAnsi="Consolas" w:cs="Consolas"/>
+          <w:color w:val="000000"/>
+          <w:sz w:val="19"/>
+          <w:szCs w:val="19"/>
+          <w:highlight w:val="yellow"/>
+          <w14:ligatures w14:val="standardContextual"/>
+        </w:rPr>
+        <w:t>}</w:t>
       </w:r>
     </w:p>
     <w:p>
@@ -1621,6 +1526,115 @@
           <w:szCs w:val="19"/>
           <w14:ligatures w14:val="standardContextual"/>
         </w:rPr>
+        <w:t xml:space="preserve">    </w:t>
+      </w:r>
+      <w:r>
+        <w:rPr>
+          <w:rFonts w:ascii="Consolas" w:eastAsiaTheme="minorHAnsi" w:hAnsi="Consolas" w:cs="Consolas"/>
+          <w:color w:val="000000"/>
+          <w:sz w:val="19"/>
+          <w:szCs w:val="19"/>
+          <w:highlight w:val="yellow"/>
+          <w14:ligatures w14:val="standardContextual"/>
+        </w:rPr>
+        <w:t>@</w:t>
+      </w:r>
+      <w:r>
+        <w:rPr>
+          <w:rFonts w:ascii="Consolas" w:eastAsiaTheme="minorHAnsi" w:hAnsi="Consolas" w:cs="Consolas"/>
+          <w:color w:val="0000FF"/>
+          <w:sz w:val="19"/>
+          <w:szCs w:val="19"/>
+          <w14:ligatures w14:val="standardContextual"/>
+        </w:rPr>
+        <w:t>foreach</w:t>
+      </w:r>
+      <w:r>
+        <w:rPr>
+          <w:rFonts w:ascii="Consolas" w:eastAsiaTheme="minorHAnsi" w:hAnsi="Consolas" w:cs="Consolas"/>
+          <w:color w:val="000000"/>
+          <w:sz w:val="19"/>
+          <w:szCs w:val="19"/>
+          <w14:ligatures w14:val="standardContextual"/>
+        </w:rPr>
+        <w:t xml:space="preserve"> (var item </w:t>
+      </w:r>
+      <w:r>
+        <w:rPr>
+          <w:rFonts w:ascii="Consolas" w:eastAsiaTheme="minorHAnsi" w:hAnsi="Consolas" w:cs="Consolas"/>
+          <w:color w:val="0000FF"/>
+          <w:sz w:val="19"/>
+          <w:szCs w:val="19"/>
+          <w14:ligatures w14:val="standardContextual"/>
+        </w:rPr>
+        <w:t>in</w:t>
+      </w:r>
+      <w:r>
+        <w:rPr>
+          <w:rFonts w:ascii="Consolas" w:eastAsiaTheme="minorHAnsi" w:hAnsi="Consolas" w:cs="Consolas"/>
+          <w:color w:val="000000"/>
+          <w:sz w:val="19"/>
+          <w:szCs w:val="19"/>
+          <w14:ligatures w14:val="standardContextual"/>
+        </w:rPr>
+        <w:t xml:space="preserve"> Model)</w:t>
+      </w:r>
+    </w:p>
+    <w:p>
+      <w:pPr>
+        <w:autoSpaceDE w:val="0"/>
+        <w:autoSpaceDN w:val="0"/>
+        <w:adjustRightInd w:val="0"/>
+        <w:rPr>
+          <w:rFonts w:ascii="Consolas" w:eastAsiaTheme="minorHAnsi" w:hAnsi="Consolas" w:cs="Consolas"/>
+          <w:color w:val="000000"/>
+          <w:sz w:val="19"/>
+          <w:szCs w:val="19"/>
+          <w14:ligatures w14:val="standardContextual"/>
+        </w:rPr>
+      </w:pPr>
+      <w:r>
+        <w:rPr>
+          <w:rFonts w:ascii="Consolas" w:eastAsiaTheme="minorHAnsi" w:hAnsi="Consolas" w:cs="Consolas"/>
+          <w:color w:val="000000"/>
+          <w:sz w:val="19"/>
+          <w:szCs w:val="19"/>
+          <w14:ligatures w14:val="standardContextual"/>
+        </w:rPr>
+        <w:t xml:space="preserve">    </w:t>
+      </w:r>
+      <w:r>
+        <w:rPr>
+          <w:rFonts w:ascii="Consolas" w:eastAsiaTheme="minorHAnsi" w:hAnsi="Consolas" w:cs="Consolas"/>
+          <w:color w:val="000000"/>
+          <w:sz w:val="19"/>
+          <w:szCs w:val="19"/>
+          <w14:ligatures w14:val="standardContextual"/>
+        </w:rPr>
+        <w:t>{</w:t>
+      </w:r>
+    </w:p>
+    <w:p>
+      <w:pPr>
+        <w:autoSpaceDE w:val="0"/>
+        <w:autoSpaceDN w:val="0"/>
+        <w:adjustRightInd w:val="0"/>
+        <w:rPr>
+          <w:rFonts w:ascii="Consolas" w:eastAsiaTheme="minorHAnsi" w:hAnsi="Consolas" w:cs="Consolas"/>
+          <w:color w:val="000000"/>
+          <w:sz w:val="19"/>
+          <w:szCs w:val="19"/>
+          <w14:ligatures w14:val="standardContextual"/>
+        </w:rPr>
+      </w:pPr>
+      <w:r>
+        <w:rPr>
+          <w:rFonts w:ascii="Consolas" w:eastAsiaTheme="minorHAnsi" w:hAnsi="Consolas" w:cs="Consolas"/>
+          <w:color w:val="000000"/>
+          <w:sz w:val="19"/>
+          <w:szCs w:val="19"/>
+          <w14:ligatures w14:val="standardContextual"/>
+        </w:rPr>
         <w:t xml:space="preserve">      </w:t>
       </w:r>
       <w:r>
@@ -1631,67 +1645,51 @@
           <w:szCs w:val="19"/>
           <w14:ligatures w14:val="standardContextual"/>
         </w:rPr>
-        <w:t>&lt;</w:t>
-      </w:r>
-      <w:r>
-        <w:rPr>
-          <w:rFonts w:ascii="Consolas" w:eastAsiaTheme="minorHAnsi" w:hAnsi="Consolas" w:cs="Consolas"/>
-          <w:color w:val="800000"/>
-          <w:sz w:val="19"/>
-          <w:szCs w:val="19"/>
-          <w14:ligatures w14:val="standardContextual"/>
-        </w:rPr>
-        <w:t>p</w:t>
-      </w:r>
-      <w:r>
-        <w:rPr>
-          <w:rFonts w:ascii="Consolas" w:eastAsiaTheme="minorHAnsi" w:hAnsi="Consolas" w:cs="Consolas"/>
-          <w:color w:val="0000FF"/>
-          <w:sz w:val="19"/>
-          <w:szCs w:val="19"/>
-          <w14:ligatures w14:val="standardContextual"/>
-        </w:rPr>
-        <w:t>&gt;</w:t>
-      </w:r>
-      <w:r>
-        <w:rPr>
-          <w:rFonts w:ascii="Consolas" w:eastAsiaTheme="minorHAnsi" w:hAnsi="Consolas" w:cs="Consolas"/>
-          <w:color w:val="000000"/>
-          <w:sz w:val="19"/>
-          <w:szCs w:val="19"/>
-          <w14:ligatures w14:val="standardContextual"/>
-        </w:rPr>
-        <w:t>Popular Item in the market</w:t>
-      </w:r>
-      <w:r>
-        <w:rPr>
-          <w:rFonts w:ascii="Consolas" w:eastAsiaTheme="minorHAnsi" w:hAnsi="Consolas" w:cs="Consolas"/>
-          <w:color w:val="0000FF"/>
-          <w:sz w:val="19"/>
-          <w:szCs w:val="19"/>
-          <w14:ligatures w14:val="standardContextual"/>
-        </w:rPr>
-        <w:t>&lt;/</w:t>
-      </w:r>
-      <w:r>
-        <w:rPr>
-          <w:rFonts w:ascii="Consolas" w:eastAsiaTheme="minorHAnsi" w:hAnsi="Consolas" w:cs="Consolas"/>
-          <w:color w:val="800000"/>
-          <w:sz w:val="19"/>
-          <w:szCs w:val="19"/>
-          <w14:ligatures w14:val="standardContextual"/>
-        </w:rPr>
-        <w:t>p</w:t>
-      </w:r>
-      <w:r>
-        <w:rPr>
-          <w:rFonts w:ascii="Consolas" w:eastAsiaTheme="minorHAnsi" w:hAnsi="Consolas" w:cs="Consolas"/>
-          <w:color w:val="0000FF"/>
-          <w:sz w:val="19"/>
-          <w:szCs w:val="19"/>
-          <w14:ligatures w14:val="standardContextual"/>
-        </w:rPr>
-        <w:t>&gt;</w:t>
+        <w:t>if</w:t>
+      </w:r>
+      <w:r>
+        <w:rPr>
+          <w:rFonts w:ascii="Consolas" w:eastAsiaTheme="minorHAnsi" w:hAnsi="Consolas" w:cs="Consolas"/>
+          <w:color w:val="000000"/>
+          <w:sz w:val="19"/>
+          <w:szCs w:val="19"/>
+          <w14:ligatures w14:val="standardContextual"/>
+        </w:rPr>
+        <w:t xml:space="preserve"> (index == 0)</w:t>
+      </w:r>
+    </w:p>
+    <w:p>
+      <w:pPr>
+        <w:autoSpaceDE w:val="0"/>
+        <w:autoSpaceDN w:val="0"/>
+        <w:adjustRightInd w:val="0"/>
+        <w:rPr>
+          <w:rFonts w:ascii="Consolas" w:eastAsiaTheme="minorHAnsi" w:hAnsi="Consolas" w:cs="Consolas"/>
+          <w:color w:val="000000"/>
+          <w:sz w:val="19"/>
+          <w:szCs w:val="19"/>
+          <w14:ligatures w14:val="standardContextual"/>
+        </w:rPr>
+      </w:pPr>
+      <w:r>
+        <w:rPr>
+          <w:rFonts w:ascii="Consolas" w:eastAsiaTheme="minorHAnsi" w:hAnsi="Consolas" w:cs="Consolas"/>
+          <w:color w:val="000000"/>
+          <w:sz w:val="19"/>
+          <w:szCs w:val="19"/>
+          <w14:ligatures w14:val="standardContextual"/>
+        </w:rPr>
+        <w:t xml:space="preserve">      </w:t>
+      </w:r>
+      <w:r>
+        <w:rPr>
+          <w:rFonts w:ascii="Consolas" w:eastAsiaTheme="minorHAnsi" w:hAnsi="Consolas" w:cs="Consolas"/>
+          <w:color w:val="000000"/>
+          <w:sz w:val="19"/>
+          <w:szCs w:val="19"/>
+          <w14:ligatures w14:val="standardContextual"/>
+        </w:rPr>
+        <w:t>{</w:t>
       </w:r>
     </w:p>
     <w:p>
@@ -1716,7 +1714,7 @@
           <w:szCs w:val="19"/>
           <w14:ligatures w14:val="standardContextual"/>
         </w:rPr>
-        <w:t xml:space="preserve">  </w:t>
+        <w:t xml:space="preserve"> </w:t>
       </w:r>
       <w:r>
         <w:rPr>
@@ -1736,7 +1734,27 @@
           <w:szCs w:val="19"/>
           <w14:ligatures w14:val="standardContextual"/>
         </w:rPr>
-        <w:t>h2</w:t>
+        <w:t>div</w:t>
+      </w:r>
+      <w:r>
+        <w:rPr>
+          <w:rFonts w:ascii="Consolas" w:eastAsiaTheme="minorHAnsi" w:hAnsi="Consolas" w:cs="Consolas"/>
+          <w:color w:val="000000"/>
+          <w:sz w:val="19"/>
+          <w:szCs w:val="19"/>
+          <w14:ligatures w14:val="standardContextual"/>
+        </w:rPr>
+        <w:t xml:space="preserve"> </w:t>
+      </w:r>
+      <w:r>
+        <w:rPr>
+          <w:rFonts w:ascii="Consolas" w:eastAsiaTheme="minorHAnsi" w:hAnsi="Consolas" w:cs="Consolas"/>
+          <w:color w:val="FF0000"/>
+          <w:sz w:val="19"/>
+          <w:szCs w:val="19"/>
+          <w14:ligatures w14:val="standardContextual"/>
+        </w:rPr>
+        <w:t>class</w:t>
       </w:r>
       <w:r>
         <w:rPr>
@@ -1746,498 +1764,7 @@
           <w:szCs w:val="19"/>
           <w14:ligatures w14:val="standardContextual"/>
         </w:rPr>
-        <w:t>&gt;</w:t>
-      </w:r>
-      <w:r>
-        <w:rPr>
-          <w:rFonts w:ascii="Consolas" w:eastAsiaTheme="minorHAnsi" w:hAnsi="Consolas" w:cs="Consolas"/>
-          <w:color w:val="000000"/>
-          <w:sz w:val="19"/>
-          <w:szCs w:val="19"/>
-          <w14:ligatures w14:val="standardContextual"/>
-        </w:rPr>
-        <w:t xml:space="preserve">Best </w:t>
-      </w:r>
-      <w:r>
-        <w:rPr>
-          <w:rFonts w:ascii="Consolas" w:eastAsiaTheme="minorHAnsi" w:hAnsi="Consolas" w:cs="Consolas"/>
-          <w:color w:val="0000FF"/>
-          <w:sz w:val="19"/>
-          <w:szCs w:val="19"/>
-          <w14:ligatures w14:val="standardContextual"/>
-        </w:rPr>
-        <w:t>&lt;</w:t>
-      </w:r>
-      <w:r>
-        <w:rPr>
-          <w:rFonts w:ascii="Consolas" w:eastAsiaTheme="minorHAnsi" w:hAnsi="Consolas" w:cs="Consolas"/>
-          <w:color w:val="800000"/>
-          <w:sz w:val="19"/>
-          <w:szCs w:val="19"/>
-          <w14:ligatures w14:val="standardContextual"/>
-        </w:rPr>
-        <w:t>span</w:t>
-      </w:r>
-      <w:r>
-        <w:rPr>
-          <w:rFonts w:ascii="Consolas" w:eastAsiaTheme="minorHAnsi" w:hAnsi="Consolas" w:cs="Consolas"/>
-          <w:color w:val="000000"/>
-          <w:sz w:val="19"/>
-          <w:szCs w:val="19"/>
-          <w14:ligatures w14:val="standardContextual"/>
-        </w:rPr>
-        <w:t xml:space="preserve"> </w:t>
-      </w:r>
-      <w:r>
-        <w:rPr>
-          <w:rFonts w:ascii="Consolas" w:eastAsiaTheme="minorHAnsi" w:hAnsi="Consolas" w:cs="Consolas"/>
-          <w:color w:val="FF0000"/>
-          <w:sz w:val="19"/>
-          <w:szCs w:val="19"/>
-          <w14:ligatures w14:val="standardContextual"/>
-        </w:rPr>
-        <w:t>class</w:t>
-      </w:r>
-      <w:r>
-        <w:rPr>
-          <w:rFonts w:ascii="Consolas" w:eastAsiaTheme="minorHAnsi" w:hAnsi="Consolas" w:cs="Consolas"/>
-          <w:color w:val="0000FF"/>
-          <w:sz w:val="19"/>
-          <w:szCs w:val="19"/>
-          <w14:ligatures w14:val="standardContextual"/>
-        </w:rPr>
-        <w:t>="section-intro__style"&gt;</w:t>
-      </w:r>
-      <w:r>
-        <w:rPr>
-          <w:rFonts w:ascii="Consolas" w:eastAsiaTheme="minorHAnsi" w:hAnsi="Consolas" w:cs="Consolas"/>
-          <w:color w:val="000000"/>
-          <w:sz w:val="19"/>
-          <w:szCs w:val="19"/>
-          <w14:ligatures w14:val="standardContextual"/>
-        </w:rPr>
-        <w:t>Sellers</w:t>
-      </w:r>
-      <w:r>
-        <w:rPr>
-          <w:rFonts w:ascii="Consolas" w:eastAsiaTheme="minorHAnsi" w:hAnsi="Consolas" w:cs="Consolas"/>
-          <w:color w:val="0000FF"/>
-          <w:sz w:val="19"/>
-          <w:szCs w:val="19"/>
-          <w14:ligatures w14:val="standardContextual"/>
-        </w:rPr>
-        <w:t>&lt;/</w:t>
-      </w:r>
-      <w:r>
-        <w:rPr>
-          <w:rFonts w:ascii="Consolas" w:eastAsiaTheme="minorHAnsi" w:hAnsi="Consolas" w:cs="Consolas"/>
-          <w:color w:val="800000"/>
-          <w:sz w:val="19"/>
-          <w:szCs w:val="19"/>
-          <w14:ligatures w14:val="standardContextual"/>
-        </w:rPr>
-        <w:t>span</w:t>
-      </w:r>
-      <w:r>
-        <w:rPr>
-          <w:rFonts w:ascii="Consolas" w:eastAsiaTheme="minorHAnsi" w:hAnsi="Consolas" w:cs="Consolas"/>
-          <w:color w:val="0000FF"/>
-          <w:sz w:val="19"/>
-          <w:szCs w:val="19"/>
-          <w14:ligatures w14:val="standardContextual"/>
-        </w:rPr>
-        <w:t>&gt;&lt;/</w:t>
-      </w:r>
-      <w:r>
-        <w:rPr>
-          <w:rFonts w:ascii="Consolas" w:eastAsiaTheme="minorHAnsi" w:hAnsi="Consolas" w:cs="Consolas"/>
-          <w:color w:val="800000"/>
-          <w:sz w:val="19"/>
-          <w:szCs w:val="19"/>
-          <w14:ligatures w14:val="standardContextual"/>
-        </w:rPr>
-        <w:t>h2</w:t>
-      </w:r>
-      <w:r>
-        <w:rPr>
-          <w:rFonts w:ascii="Consolas" w:eastAsiaTheme="minorHAnsi" w:hAnsi="Consolas" w:cs="Consolas"/>
-          <w:color w:val="0000FF"/>
-          <w:sz w:val="19"/>
-          <w:szCs w:val="19"/>
-          <w14:ligatures w14:val="standardContextual"/>
-        </w:rPr>
-        <w:t>&gt;</w:t>
-      </w:r>
-    </w:p>
-    <w:p>
-      <w:pPr>
-        <w:autoSpaceDE w:val="0"/>
-        <w:autoSpaceDN w:val="0"/>
-        <w:adjustRightInd w:val="0"/>
-        <w:rPr>
-          <w:rFonts w:ascii="Consolas" w:eastAsiaTheme="minorHAnsi" w:hAnsi="Consolas" w:cs="Consolas"/>
-          <w:color w:val="000000"/>
-          <w:sz w:val="19"/>
-          <w:szCs w:val="19"/>
-          <w14:ligatures w14:val="standardContextual"/>
-        </w:rPr>
-      </w:pPr>
-      <w:r>
-        <w:rPr>
-          <w:rFonts w:ascii="Consolas" w:eastAsiaTheme="minorHAnsi" w:hAnsi="Consolas" w:cs="Consolas"/>
-          <w:color w:val="000000"/>
-          <w:sz w:val="19"/>
-          <w:szCs w:val="19"/>
-          <w14:ligatures w14:val="standardContextual"/>
-        </w:rPr>
-        <w:t xml:space="preserve">    </w:t>
-      </w:r>
-      <w:r>
-        <w:rPr>
-          <w:rFonts w:ascii="Consolas" w:eastAsiaTheme="minorHAnsi" w:hAnsi="Consolas" w:cs="Consolas"/>
-          <w:color w:val="0000FF"/>
-          <w:sz w:val="19"/>
-          <w:szCs w:val="19"/>
-          <w14:ligatures w14:val="standardContextual"/>
-        </w:rPr>
-        <w:t>&lt;/</w:t>
-      </w:r>
-      <w:r>
-        <w:rPr>
-          <w:rFonts w:ascii="Consolas" w:eastAsiaTheme="minorHAnsi" w:hAnsi="Consolas" w:cs="Consolas"/>
-          <w:color w:val="800000"/>
-          <w:sz w:val="19"/>
-          <w:szCs w:val="19"/>
-          <w14:ligatures w14:val="standardContextual"/>
-        </w:rPr>
-        <w:t>div</w:t>
-      </w:r>
-      <w:r>
-        <w:rPr>
-          <w:rFonts w:ascii="Consolas" w:eastAsiaTheme="minorHAnsi" w:hAnsi="Consolas" w:cs="Consolas"/>
-          <w:color w:val="0000FF"/>
-          <w:sz w:val="19"/>
-          <w:szCs w:val="19"/>
-          <w14:ligatures w14:val="standardContextual"/>
-        </w:rPr>
-        <w:t>&gt;</w:t>
-      </w:r>
-    </w:p>
-    <w:p>
-      <w:pPr>
-        <w:autoSpaceDE w:val="0"/>
-        <w:autoSpaceDN w:val="0"/>
-        <w:adjustRightInd w:val="0"/>
-        <w:rPr>
-          <w:rFonts w:ascii="Consolas" w:eastAsiaTheme="minorHAnsi" w:hAnsi="Consolas" w:cs="Consolas"/>
-          <w:color w:val="000000"/>
-          <w:sz w:val="19"/>
-          <w:szCs w:val="19"/>
-          <w14:ligatures w14:val="standardContextual"/>
-        </w:rPr>
-      </w:pPr>
-    </w:p>
-    <w:p>
-      <w:pPr>
-        <w:autoSpaceDE w:val="0"/>
-        <w:autoSpaceDN w:val="0"/>
-        <w:adjustRightInd w:val="0"/>
-        <w:rPr>
-          <w:rFonts w:ascii="Consolas" w:eastAsiaTheme="minorHAnsi" w:hAnsi="Consolas" w:cs="Consolas"/>
-          <w:color w:val="000000"/>
-          <w:sz w:val="19"/>
-          <w:szCs w:val="19"/>
-          <w14:ligatures w14:val="standardContextual"/>
-        </w:rPr>
-      </w:pPr>
-      <w:r>
-        <w:rPr>
-          <w:rFonts w:ascii="Consolas" w:eastAsiaTheme="minorHAnsi" w:hAnsi="Consolas" w:cs="Consolas"/>
-          <w:color w:val="000000"/>
-          <w:sz w:val="19"/>
-          <w:szCs w:val="19"/>
-          <w14:ligatures w14:val="standardContextual"/>
-        </w:rPr>
-        <w:t xml:space="preserve">    </w:t>
-      </w:r>
-      <w:r>
-        <w:rPr>
-          <w:rFonts w:ascii="Consolas" w:eastAsiaTheme="minorHAnsi" w:hAnsi="Consolas" w:cs="Consolas"/>
-          <w:color w:val="0000FF"/>
-          <w:sz w:val="19"/>
-          <w:szCs w:val="19"/>
-          <w14:ligatures w14:val="standardContextual"/>
-        </w:rPr>
-        <w:t>&lt;</w:t>
-      </w:r>
-      <w:r>
-        <w:rPr>
-          <w:rFonts w:ascii="Consolas" w:eastAsiaTheme="minorHAnsi" w:hAnsi="Consolas" w:cs="Consolas"/>
-          <w:color w:val="800000"/>
-          <w:sz w:val="19"/>
-          <w:szCs w:val="19"/>
-          <w14:ligatures w14:val="standardContextual"/>
-        </w:rPr>
-        <w:t>div</w:t>
-      </w:r>
-      <w:r>
-        <w:rPr>
-          <w:rFonts w:ascii="Consolas" w:eastAsiaTheme="minorHAnsi" w:hAnsi="Consolas" w:cs="Consolas"/>
-          <w:color w:val="000000"/>
-          <w:sz w:val="19"/>
-          <w:szCs w:val="19"/>
-          <w14:ligatures w14:val="standardContextual"/>
-        </w:rPr>
-        <w:t xml:space="preserve"> </w:t>
-      </w:r>
-      <w:r>
-        <w:rPr>
-          <w:rFonts w:ascii="Consolas" w:eastAsiaTheme="minorHAnsi" w:hAnsi="Consolas" w:cs="Consolas"/>
-          <w:color w:val="FF0000"/>
-          <w:sz w:val="19"/>
-          <w:szCs w:val="19"/>
-          <w14:ligatures w14:val="standardContextual"/>
-        </w:rPr>
-        <w:t>class</w:t>
-      </w:r>
-      <w:r>
-        <w:rPr>
-          <w:rFonts w:ascii="Consolas" w:eastAsiaTheme="minorHAnsi" w:hAnsi="Consolas" w:cs="Consolas"/>
-          <w:color w:val="0000FF"/>
-          <w:sz w:val="19"/>
-          <w:szCs w:val="19"/>
-          <w14:ligatures w14:val="standardContextual"/>
-        </w:rPr>
-        <w:t>="owl-carousel owl-theme"</w:t>
-      </w:r>
-      <w:r>
-        <w:rPr>
-          <w:rFonts w:ascii="Consolas" w:eastAsiaTheme="minorHAnsi" w:hAnsi="Consolas" w:cs="Consolas"/>
-          <w:color w:val="000000"/>
-          <w:sz w:val="19"/>
-          <w:szCs w:val="19"/>
-          <w14:ligatures w14:val="standardContextual"/>
-        </w:rPr>
-        <w:t xml:space="preserve"> </w:t>
-      </w:r>
-      <w:r>
-        <w:rPr>
-          <w:rFonts w:ascii="Consolas" w:eastAsiaTheme="minorHAnsi" w:hAnsi="Consolas" w:cs="Consolas"/>
-          <w:color w:val="FF0000"/>
-          <w:sz w:val="19"/>
-          <w:szCs w:val="19"/>
-          <w14:ligatures w14:val="standardContextual"/>
-        </w:rPr>
-        <w:t>id</w:t>
-      </w:r>
-      <w:r>
-        <w:rPr>
-          <w:rFonts w:ascii="Consolas" w:eastAsiaTheme="minorHAnsi" w:hAnsi="Consolas" w:cs="Consolas"/>
-          <w:color w:val="0000FF"/>
-          <w:sz w:val="19"/>
-          <w:szCs w:val="19"/>
-          <w14:ligatures w14:val="standardContextual"/>
-        </w:rPr>
-        <w:t>="bestSellerCarousel"&gt;</w:t>
-      </w:r>
-    </w:p>
-    <w:p>
-      <w:pPr>
-        <w:autoSpaceDE w:val="0"/>
-        <w:autoSpaceDN w:val="0"/>
-        <w:adjustRightInd w:val="0"/>
-        <w:rPr>
-          <w:rFonts w:ascii="Consolas" w:eastAsiaTheme="minorHAnsi" w:hAnsi="Consolas" w:cs="Consolas"/>
-          <w:color w:val="000000"/>
-          <w:sz w:val="19"/>
-          <w:szCs w:val="19"/>
-          <w14:ligatures w14:val="standardContextual"/>
-        </w:rPr>
-      </w:pPr>
-    </w:p>
-    <w:p>
-      <w:pPr>
-        <w:autoSpaceDE w:val="0"/>
-        <w:autoSpaceDN w:val="0"/>
-        <w:adjustRightInd w:val="0"/>
-        <w:rPr>
-          <w:rFonts w:ascii="Consolas" w:eastAsiaTheme="minorHAnsi" w:hAnsi="Consolas" w:cs="Consolas"/>
-          <w:color w:val="000000"/>
-          <w:sz w:val="19"/>
-          <w:szCs w:val="19"/>
-          <w14:ligatures w14:val="standardContextual"/>
-        </w:rPr>
-      </w:pPr>
-      <w:r>
-        <w:rPr>
-          <w:rFonts w:ascii="Consolas" w:eastAsiaTheme="minorHAnsi" w:hAnsi="Consolas" w:cs="Consolas"/>
-          <w:color w:val="000000"/>
-          <w:sz w:val="19"/>
-          <w:szCs w:val="19"/>
-          <w14:ligatures w14:val="standardContextual"/>
-        </w:rPr>
-        <w:t xml:space="preserve">      </w:t>
-      </w:r>
-      <w:r>
-        <w:rPr>
-          <w:rFonts w:ascii="Consolas" w:eastAsiaTheme="minorHAnsi" w:hAnsi="Consolas" w:cs="Consolas"/>
-          <w:color w:val="000000"/>
-          <w:sz w:val="19"/>
-          <w:szCs w:val="19"/>
-          <w:highlight w:val="yellow"/>
-          <w14:ligatures w14:val="standardContextual"/>
-        </w:rPr>
-        <w:t>@{</w:t>
-      </w:r>
-      <w:r>
-        <w:rPr>
-          <w:rFonts w:ascii="Consolas" w:eastAsiaTheme="minorHAnsi" w:hAnsi="Consolas" w:cs="Consolas"/>
-          <w:color w:val="000000"/>
-          <w:sz w:val="19"/>
-          <w:szCs w:val="19"/>
-          <w14:ligatures w14:val="standardContextual"/>
-        </w:rPr>
-        <w:t xml:space="preserve"> </w:t>
-      </w:r>
-      <w:r>
-        <w:rPr>
-          <w:rFonts w:ascii="Consolas" w:eastAsiaTheme="minorHAnsi" w:hAnsi="Consolas" w:cs="Consolas"/>
-          <w:color w:val="0000FF"/>
-          <w:sz w:val="19"/>
-          <w:szCs w:val="19"/>
-          <w14:ligatures w14:val="standardContextual"/>
-        </w:rPr>
-        <w:t>int</w:t>
-      </w:r>
-      <w:r>
-        <w:rPr>
-          <w:rFonts w:ascii="Consolas" w:eastAsiaTheme="minorHAnsi" w:hAnsi="Consolas" w:cs="Consolas"/>
-          <w:color w:val="000000"/>
-          <w:sz w:val="19"/>
-          <w:szCs w:val="19"/>
-          <w14:ligatures w14:val="standardContextual"/>
-        </w:rPr>
-        <w:t xml:space="preserve"> index = 0;</w:t>
-      </w:r>
-      <w:r>
-        <w:rPr>
-          <w:rFonts w:ascii="Consolas" w:eastAsiaTheme="minorHAnsi" w:hAnsi="Consolas" w:cs="Consolas"/>
-          <w:color w:val="000000"/>
-          <w:sz w:val="19"/>
-          <w:szCs w:val="19"/>
-          <w:highlight w:val="yellow"/>
-          <w14:ligatures w14:val="standardContextual"/>
-        </w:rPr>
-        <w:t>}</w:t>
-      </w:r>
-    </w:p>
-    <w:p>
-      <w:pPr>
-        <w:autoSpaceDE w:val="0"/>
-        <w:autoSpaceDN w:val="0"/>
-        <w:adjustRightInd w:val="0"/>
-        <w:rPr>
-          <w:rFonts w:ascii="Consolas" w:eastAsiaTheme="minorHAnsi" w:hAnsi="Consolas" w:cs="Consolas"/>
-          <w:color w:val="000000"/>
-          <w:sz w:val="19"/>
-          <w:szCs w:val="19"/>
-          <w14:ligatures w14:val="standardContextual"/>
-        </w:rPr>
-      </w:pPr>
-      <w:r>
-        <w:rPr>
-          <w:rFonts w:ascii="Consolas" w:eastAsiaTheme="minorHAnsi" w:hAnsi="Consolas" w:cs="Consolas"/>
-          <w:color w:val="000000"/>
-          <w:sz w:val="19"/>
-          <w:szCs w:val="19"/>
-          <w14:ligatures w14:val="standardContextual"/>
-        </w:rPr>
-        <w:t xml:space="preserve">      </w:t>
-      </w:r>
-      <w:r>
-        <w:rPr>
-          <w:rFonts w:ascii="Consolas" w:eastAsiaTheme="minorHAnsi" w:hAnsi="Consolas" w:cs="Consolas"/>
-          <w:color w:val="000000"/>
-          <w:sz w:val="19"/>
-          <w:szCs w:val="19"/>
-          <w:highlight w:val="yellow"/>
-          <w14:ligatures w14:val="standardContextual"/>
-        </w:rPr>
-        <w:t>@</w:t>
-      </w:r>
-      <w:r>
-        <w:rPr>
-          <w:rFonts w:ascii="Consolas" w:eastAsiaTheme="minorHAnsi" w:hAnsi="Consolas" w:cs="Consolas"/>
-          <w:color w:val="0000FF"/>
-          <w:sz w:val="19"/>
-          <w:szCs w:val="19"/>
-          <w14:ligatures w14:val="standardContextual"/>
-        </w:rPr>
-        <w:t>foreach</w:t>
-      </w:r>
-      <w:r>
-        <w:rPr>
-          <w:rFonts w:ascii="Consolas" w:eastAsiaTheme="minorHAnsi" w:hAnsi="Consolas" w:cs="Consolas"/>
-          <w:color w:val="000000"/>
-          <w:sz w:val="19"/>
-          <w:szCs w:val="19"/>
-          <w14:ligatures w14:val="standardContextual"/>
-        </w:rPr>
-        <w:t xml:space="preserve"> (var item </w:t>
-      </w:r>
-      <w:r>
-        <w:rPr>
-          <w:rFonts w:ascii="Consolas" w:eastAsiaTheme="minorHAnsi" w:hAnsi="Consolas" w:cs="Consolas"/>
-          <w:color w:val="0000FF"/>
-          <w:sz w:val="19"/>
-          <w:szCs w:val="19"/>
-          <w14:ligatures w14:val="standardContextual"/>
-        </w:rPr>
-        <w:t>in</w:t>
-      </w:r>
-      <w:r>
-        <w:rPr>
-          <w:rFonts w:ascii="Consolas" w:eastAsiaTheme="minorHAnsi" w:hAnsi="Consolas" w:cs="Consolas"/>
-          <w:color w:val="000000"/>
-          <w:sz w:val="19"/>
-          <w:szCs w:val="19"/>
-          <w14:ligatures w14:val="standardContextual"/>
-        </w:rPr>
-        <w:t xml:space="preserve"> Model)</w:t>
-      </w:r>
-    </w:p>
-    <w:p>
-      <w:pPr>
-        <w:autoSpaceDE w:val="0"/>
-        <w:autoSpaceDN w:val="0"/>
-        <w:adjustRightInd w:val="0"/>
-        <w:rPr>
-          <w:rFonts w:ascii="Consolas" w:eastAsiaTheme="minorHAnsi" w:hAnsi="Consolas" w:cs="Consolas"/>
-          <w:color w:val="000000"/>
-          <w:sz w:val="19"/>
-          <w:szCs w:val="19"/>
-          <w14:ligatures w14:val="standardContextual"/>
-        </w:rPr>
-      </w:pPr>
-      <w:r>
-        <w:rPr>
-          <w:rFonts w:ascii="Consolas" w:eastAsiaTheme="minorHAnsi" w:hAnsi="Consolas" w:cs="Consolas"/>
-          <w:color w:val="000000"/>
-          <w:sz w:val="19"/>
-          <w:szCs w:val="19"/>
-          <w14:ligatures w14:val="standardContextual"/>
-        </w:rPr>
-        <w:t xml:space="preserve">      </w:t>
-      </w:r>
-      <w:r>
-        <w:rPr>
-          <w:rFonts w:ascii="Consolas" w:eastAsiaTheme="minorHAnsi" w:hAnsi="Consolas" w:cs="Consolas"/>
-          <w:color w:val="000000"/>
-          <w:sz w:val="19"/>
-          <w:szCs w:val="19"/>
-          <w14:ligatures w14:val="standardContextual"/>
-        </w:rPr>
-        <w:t>{</w:t>
+        <w:t>="card text-center card-product"&gt;</w:t>
       </w:r>
     </w:p>
     <w:p>
@@ -2262,27 +1789,148 @@
           <w:szCs w:val="19"/>
           <w14:ligatures w14:val="standardContextual"/>
         </w:rPr>
+        <w:t xml:space="preserve">   </w:t>
+      </w:r>
+      <w:r>
+        <w:rPr>
+          <w:rFonts w:ascii="Consolas" w:eastAsiaTheme="minorHAnsi" w:hAnsi="Consolas" w:cs="Consolas"/>
+          <w:color w:val="0000FF"/>
+          <w:sz w:val="19"/>
+          <w:szCs w:val="19"/>
+          <w14:ligatures w14:val="standardContextual"/>
+        </w:rPr>
+        <w:t>&lt;</w:t>
+      </w:r>
+      <w:r>
+        <w:rPr>
+          <w:rFonts w:ascii="Consolas" w:eastAsiaTheme="minorHAnsi" w:hAnsi="Consolas" w:cs="Consolas"/>
+          <w:color w:val="800000"/>
+          <w:sz w:val="19"/>
+          <w:szCs w:val="19"/>
+          <w14:ligatures w14:val="standardContextual"/>
+        </w:rPr>
+        <w:t>img</w:t>
+      </w:r>
+      <w:r>
+        <w:rPr>
+          <w:rFonts w:ascii="Consolas" w:eastAsiaTheme="minorHAnsi" w:hAnsi="Consolas" w:cs="Consolas"/>
+          <w:color w:val="000000"/>
+          <w:sz w:val="19"/>
+          <w:szCs w:val="19"/>
+          <w14:ligatures w14:val="standardContextual"/>
+        </w:rPr>
         <w:t xml:space="preserve"> </w:t>
       </w:r>
       <w:r>
         <w:rPr>
           <w:rFonts w:ascii="Consolas" w:eastAsiaTheme="minorHAnsi" w:hAnsi="Consolas" w:cs="Consolas"/>
+          <w:color w:val="FF0000"/>
+          <w:sz w:val="19"/>
+          <w:szCs w:val="19"/>
+          <w14:ligatures w14:val="standardContextual"/>
+        </w:rPr>
+        <w:t>class</w:t>
+      </w:r>
+      <w:r>
+        <w:rPr>
+          <w:rFonts w:ascii="Consolas" w:eastAsiaTheme="minorHAnsi" w:hAnsi="Consolas" w:cs="Consolas"/>
           <w:color w:val="0000FF"/>
           <w:sz w:val="19"/>
           <w:szCs w:val="19"/>
           <w14:ligatures w14:val="standardContextual"/>
         </w:rPr>
-        <w:t>if</w:t>
-      </w:r>
-      <w:r>
-        <w:rPr>
-          <w:rFonts w:ascii="Consolas" w:eastAsiaTheme="minorHAnsi" w:hAnsi="Consolas" w:cs="Consolas"/>
-          <w:color w:val="000000"/>
-          <w:sz w:val="19"/>
-          <w:szCs w:val="19"/>
-          <w14:ligatures w14:val="standardContextual"/>
-        </w:rPr>
-        <w:t xml:space="preserve"> (index == 0)</w:t>
+        <w:t>="img-fluid"</w:t>
+      </w:r>
+      <w:r>
+        <w:rPr>
+          <w:rFonts w:ascii="Consolas" w:eastAsiaTheme="minorHAnsi" w:hAnsi="Consolas" w:cs="Consolas"/>
+          <w:color w:val="000000"/>
+          <w:sz w:val="19"/>
+          <w:szCs w:val="19"/>
+          <w14:ligatures w14:val="standardContextual"/>
+        </w:rPr>
+        <w:t xml:space="preserve"> </w:t>
+      </w:r>
+      <w:r>
+        <w:rPr>
+          <w:rFonts w:ascii="Consolas" w:eastAsiaTheme="minorHAnsi" w:hAnsi="Consolas" w:cs="Consolas"/>
+          <w:color w:val="FF0000"/>
+          <w:sz w:val="19"/>
+          <w:szCs w:val="19"/>
+          <w14:ligatures w14:val="standardContextual"/>
+        </w:rPr>
+        <w:t>src</w:t>
+      </w:r>
+      <w:r>
+        <w:rPr>
+          <w:rFonts w:ascii="Consolas" w:eastAsiaTheme="minorHAnsi" w:hAnsi="Consolas" w:cs="Consolas"/>
+          <w:color w:val="0000FF"/>
+          <w:sz w:val="19"/>
+          <w:szCs w:val="19"/>
+          <w14:ligatures w14:val="standardContextual"/>
+        </w:rPr>
+        <w:t>="Public/img/slider/</w:t>
+      </w:r>
+      <w:r>
+        <w:rPr>
+          <w:rFonts w:ascii="Consolas" w:eastAsiaTheme="minorHAnsi" w:hAnsi="Consolas" w:cs="Consolas"/>
+          <w:color w:val="000000"/>
+          <w:sz w:val="19"/>
+          <w:szCs w:val="19"/>
+          <w:highlight w:val="yellow"/>
+          <w14:ligatures w14:val="standardContextual"/>
+        </w:rPr>
+        <w:t>@</w:t>
+      </w:r>
+      <w:r>
+        <w:rPr>
+          <w:rFonts w:ascii="Consolas" w:eastAsiaTheme="minorHAnsi" w:hAnsi="Consolas" w:cs="Consolas"/>
+          <w:color w:val="000000"/>
+          <w:sz w:val="19"/>
+          <w:szCs w:val="19"/>
+          <w14:ligatures w14:val="standardContextual"/>
+        </w:rPr>
+        <w:t>item.Image</w:t>
+      </w:r>
+      <w:r>
+        <w:rPr>
+          <w:rFonts w:ascii="Consolas" w:eastAsiaTheme="minorHAnsi" w:hAnsi="Consolas" w:cs="Consolas"/>
+          <w:color w:val="0000FF"/>
+          <w:sz w:val="19"/>
+          <w:szCs w:val="19"/>
+          <w14:ligatures w14:val="standardContextual"/>
+        </w:rPr>
+        <w:t>"</w:t>
+      </w:r>
+      <w:r>
+        <w:rPr>
+          <w:rFonts w:ascii="Consolas" w:eastAsiaTheme="minorHAnsi" w:hAnsi="Consolas" w:cs="Consolas"/>
+          <w:color w:val="000000"/>
+          <w:sz w:val="19"/>
+          <w:szCs w:val="19"/>
+          <w14:ligatures w14:val="standardContextual"/>
+        </w:rPr>
+        <w:t xml:space="preserve"> </w:t>
+      </w:r>
+      <w:r>
+        <w:rPr>
+          <w:rFonts w:ascii="Consolas" w:eastAsiaTheme="minorHAnsi" w:hAnsi="Consolas" w:cs="Consolas"/>
+          <w:color w:val="FF0000"/>
+          <w:sz w:val="19"/>
+          <w:szCs w:val="19"/>
+          <w14:ligatures w14:val="standardContextual"/>
+        </w:rPr>
+        <w:t>alt</w:t>
+      </w:r>
+      <w:r>
+        <w:rPr>
+          <w:rFonts w:ascii="Consolas" w:eastAsiaTheme="minorHAnsi" w:hAnsi="Consolas" w:cs="Consolas"/>
+          <w:color w:val="0000FF"/>
+          <w:sz w:val="19"/>
+          <w:szCs w:val="19"/>
+          <w14:ligatures w14:val="standardContextual"/>
+        </w:rPr>
+        <w:t>=""&gt;</w:t>
       </w:r>
     </w:p>
     <w:p>
@@ -2312,6 +1960,128 @@
       <w:r>
         <w:rPr>
           <w:rFonts w:ascii="Consolas" w:eastAsiaTheme="minorHAnsi" w:hAnsi="Consolas" w:cs="Consolas"/>
+          <w:color w:val="0000FF"/>
+          <w:sz w:val="19"/>
+          <w:szCs w:val="19"/>
+          <w14:ligatures w14:val="standardContextual"/>
+        </w:rPr>
+        <w:t>&lt;/</w:t>
+      </w:r>
+      <w:r>
+        <w:rPr>
+          <w:rFonts w:ascii="Consolas" w:eastAsiaTheme="minorHAnsi" w:hAnsi="Consolas" w:cs="Consolas"/>
+          <w:color w:val="800000"/>
+          <w:sz w:val="19"/>
+          <w:szCs w:val="19"/>
+          <w14:ligatures w14:val="standardContextual"/>
+        </w:rPr>
+        <w:t>div</w:t>
+      </w:r>
+      <w:r>
+        <w:rPr>
+          <w:rFonts w:ascii="Consolas" w:eastAsiaTheme="minorHAnsi" w:hAnsi="Consolas" w:cs="Consolas"/>
+          <w:color w:val="0000FF"/>
+          <w:sz w:val="19"/>
+          <w:szCs w:val="19"/>
+          <w14:ligatures w14:val="standardContextual"/>
+        </w:rPr>
+        <w:t>&gt;</w:t>
+      </w:r>
+    </w:p>
+    <w:p>
+      <w:pPr>
+        <w:autoSpaceDE w:val="0"/>
+        <w:autoSpaceDN w:val="0"/>
+        <w:adjustRightInd w:val="0"/>
+        <w:rPr>
+          <w:rFonts w:ascii="Consolas" w:eastAsiaTheme="minorHAnsi" w:hAnsi="Consolas" w:cs="Consolas"/>
+          <w:color w:val="000000"/>
+          <w:sz w:val="19"/>
+          <w:szCs w:val="19"/>
+          <w14:ligatures w14:val="standardContextual"/>
+        </w:rPr>
+      </w:pPr>
+      <w:r>
+        <w:rPr>
+          <w:rFonts w:ascii="Consolas" w:eastAsiaTheme="minorHAnsi" w:hAnsi="Consolas" w:cs="Consolas"/>
+          <w:color w:val="000000"/>
+          <w:sz w:val="19"/>
+          <w:szCs w:val="19"/>
+          <w14:ligatures w14:val="standardContextual"/>
+        </w:rPr>
+        <w:t xml:space="preserve">      </w:t>
+      </w:r>
+      <w:r>
+        <w:rPr>
+          <w:rFonts w:ascii="Consolas" w:eastAsiaTheme="minorHAnsi" w:hAnsi="Consolas" w:cs="Consolas"/>
+          <w:color w:val="000000"/>
+          <w:sz w:val="19"/>
+          <w:szCs w:val="19"/>
+          <w14:ligatures w14:val="standardContextual"/>
+        </w:rPr>
+        <w:t>}</w:t>
+      </w:r>
+    </w:p>
+    <w:p>
+      <w:pPr>
+        <w:autoSpaceDE w:val="0"/>
+        <w:autoSpaceDN w:val="0"/>
+        <w:adjustRightInd w:val="0"/>
+        <w:rPr>
+          <w:rFonts w:ascii="Consolas" w:eastAsiaTheme="minorHAnsi" w:hAnsi="Consolas" w:cs="Consolas"/>
+          <w:color w:val="000000"/>
+          <w:sz w:val="19"/>
+          <w:szCs w:val="19"/>
+          <w14:ligatures w14:val="standardContextual"/>
+        </w:rPr>
+      </w:pPr>
+      <w:r>
+        <w:rPr>
+          <w:rFonts w:ascii="Consolas" w:eastAsiaTheme="minorHAnsi" w:hAnsi="Consolas" w:cs="Consolas"/>
+          <w:color w:val="000000"/>
+          <w:sz w:val="19"/>
+          <w:szCs w:val="19"/>
+          <w14:ligatures w14:val="standardContextual"/>
+        </w:rPr>
+        <w:t xml:space="preserve">      </w:t>
+      </w:r>
+      <w:r>
+        <w:rPr>
+          <w:rFonts w:ascii="Consolas" w:eastAsiaTheme="minorHAnsi" w:hAnsi="Consolas" w:cs="Consolas"/>
+          <w:color w:val="0000FF"/>
+          <w:sz w:val="19"/>
+          <w:szCs w:val="19"/>
+          <w14:ligatures w14:val="standardContextual"/>
+        </w:rPr>
+        <w:t>else</w:t>
+      </w:r>
+    </w:p>
+    <w:p>
+      <w:pPr>
+        <w:autoSpaceDE w:val="0"/>
+        <w:autoSpaceDN w:val="0"/>
+        <w:adjustRightInd w:val="0"/>
+        <w:rPr>
+          <w:rFonts w:ascii="Consolas" w:eastAsiaTheme="minorHAnsi" w:hAnsi="Consolas" w:cs="Consolas"/>
+          <w:color w:val="000000"/>
+          <w:sz w:val="19"/>
+          <w:szCs w:val="19"/>
+          <w14:ligatures w14:val="standardContextual"/>
+        </w:rPr>
+      </w:pPr>
+      <w:r>
+        <w:rPr>
+          <w:rFonts w:ascii="Consolas" w:eastAsiaTheme="minorHAnsi" w:hAnsi="Consolas" w:cs="Consolas"/>
+          <w:color w:val="000000"/>
+          <w:sz w:val="19"/>
+          <w:szCs w:val="19"/>
+          <w14:ligatures w14:val="standardContextual"/>
+        </w:rPr>
+        <w:t xml:space="preserve">      </w:t>
+      </w:r>
+      <w:r>
+        <w:rPr>
+          <w:rFonts w:ascii="Consolas" w:eastAsiaTheme="minorHAnsi" w:hAnsi="Consolas" w:cs="Consolas"/>
           <w:color w:val="000000"/>
           <w:sz w:val="19"/>
           <w:szCs w:val="19"/>
@@ -2342,7 +2112,7 @@
           <w:szCs w:val="19"/>
           <w14:ligatures w14:val="standardContextual"/>
         </w:rPr>
-        <w:t xml:space="preserve">   </w:t>
+        <w:t xml:space="preserve"> </w:t>
       </w:r>
       <w:r>
         <w:rPr>
@@ -2417,7 +2187,7 @@
           <w:szCs w:val="19"/>
           <w14:ligatures w14:val="standardContextual"/>
         </w:rPr>
-        <w:t xml:space="preserve">     </w:t>
+        <w:t xml:space="preserve">   </w:t>
       </w:r>
       <w:r>
         <w:rPr>
@@ -2583,7 +2353,7 @@
           <w:szCs w:val="19"/>
           <w14:ligatures w14:val="standardContextual"/>
         </w:rPr>
-        <w:t xml:space="preserve">   </w:t>
+        <w:t xml:space="preserve"> </w:t>
       </w:r>
       <w:r>
         <w:rPr>
@@ -2621,24 +2391,23 @@
         <w:autoSpaceDE w:val="0"/>
         <w:autoSpaceDN w:val="0"/>
         <w:adjustRightInd w:val="0"/>
-        <w:ind w:firstLine="720"/>
-        <w:rPr>
-          <w:rFonts w:ascii="Consolas" w:eastAsiaTheme="minorHAnsi" w:hAnsi="Consolas" w:cs="Consolas"/>
-          <w:color w:val="000000"/>
-          <w:sz w:val="19"/>
-          <w:szCs w:val="19"/>
-          <w14:ligatures w14:val="standardContextual"/>
-        </w:rPr>
-      </w:pPr>
-      <w:r>
-        <w:rPr>
-          <w:rFonts w:ascii="Consolas" w:eastAsiaTheme="minorHAnsi" w:hAnsi="Consolas" w:cs="Consolas"/>
-          <w:color w:val="000000"/>
-          <w:sz w:val="19"/>
-          <w:szCs w:val="19"/>
-          <w14:ligatures w14:val="standardContextual"/>
-        </w:rPr>
-        <w:t xml:space="preserve"> </w:t>
+        <w:rPr>
+          <w:rFonts w:ascii="Consolas" w:eastAsiaTheme="minorHAnsi" w:hAnsi="Consolas" w:cs="Consolas"/>
+          <w:color w:val="000000"/>
+          <w:sz w:val="19"/>
+          <w:szCs w:val="19"/>
+          <w14:ligatures w14:val="standardContextual"/>
+        </w:rPr>
+      </w:pPr>
+      <w:r>
+        <w:rPr>
+          <w:rFonts w:ascii="Consolas" w:eastAsiaTheme="minorHAnsi" w:hAnsi="Consolas" w:cs="Consolas"/>
+          <w:color w:val="000000"/>
+          <w:sz w:val="19"/>
+          <w:szCs w:val="19"/>
+          <w14:ligatures w14:val="standardContextual"/>
+        </w:rPr>
+        <w:t xml:space="preserve">      </w:t>
       </w:r>
       <w:r>
         <w:rPr>
@@ -2656,34 +2425,33 @@
         <w:autoSpaceDE w:val="0"/>
         <w:autoSpaceDN w:val="0"/>
         <w:adjustRightInd w:val="0"/>
-        <w:ind w:firstLine="720"/>
-        <w:rPr>
-          <w:rFonts w:ascii="Consolas" w:eastAsiaTheme="minorHAnsi" w:hAnsi="Consolas" w:cs="Consolas"/>
-          <w:color w:val="000000"/>
-          <w:sz w:val="19"/>
-          <w:szCs w:val="19"/>
-          <w14:ligatures w14:val="standardContextual"/>
-        </w:rPr>
-      </w:pPr>
-      <w:r>
-        <w:rPr>
-          <w:rFonts w:ascii="Consolas" w:eastAsiaTheme="minorHAnsi" w:hAnsi="Consolas" w:cs="Consolas"/>
-          <w:color w:val="000000"/>
-          <w:sz w:val="19"/>
-          <w:szCs w:val="19"/>
-          <w14:ligatures w14:val="standardContextual"/>
-        </w:rPr>
-        <w:t xml:space="preserve"> </w:t>
-      </w:r>
-      <w:r>
-        <w:rPr>
-          <w:rFonts w:ascii="Consolas" w:eastAsiaTheme="minorHAnsi" w:hAnsi="Consolas" w:cs="Consolas"/>
-          <w:color w:val="0000FF"/>
-          <w:sz w:val="19"/>
-          <w:szCs w:val="19"/>
-          <w14:ligatures w14:val="standardContextual"/>
-        </w:rPr>
-        <w:t>else</w:t>
+        <w:rPr>
+          <w:rFonts w:ascii="Consolas" w:eastAsiaTheme="minorHAnsi" w:hAnsi="Consolas" w:cs="Consolas"/>
+          <w:color w:val="000000"/>
+          <w:sz w:val="19"/>
+          <w:szCs w:val="19"/>
+          <w14:ligatures w14:val="standardContextual"/>
+        </w:rPr>
+      </w:pPr>
+      <w:r>
+        <w:rPr>
+          <w:rFonts w:ascii="Consolas" w:eastAsiaTheme="minorHAnsi" w:hAnsi="Consolas" w:cs="Consolas"/>
+          <w:color w:val="000000"/>
+          <w:sz w:val="19"/>
+          <w:szCs w:val="19"/>
+          <w14:ligatures w14:val="standardContextual"/>
+        </w:rPr>
+        <w:t xml:space="preserve">      </w:t>
+      </w:r>
+      <w:r>
+        <w:rPr>
+          <w:rFonts w:ascii="Consolas" w:eastAsiaTheme="minorHAnsi" w:hAnsi="Consolas" w:cs="Consolas"/>
+          <w:color w:val="000000"/>
+          <w:sz w:val="19"/>
+          <w:szCs w:val="19"/>
+          <w14:ligatures w14:val="standardContextual"/>
+        </w:rPr>
+        <w:t>index++;</w:t>
       </w:r>
     </w:p>
     <w:p>
@@ -2691,34 +2459,33 @@
         <w:autoSpaceDE w:val="0"/>
         <w:autoSpaceDN w:val="0"/>
         <w:adjustRightInd w:val="0"/>
-        <w:ind w:firstLine="720"/>
-        <w:rPr>
-          <w:rFonts w:ascii="Consolas" w:eastAsiaTheme="minorHAnsi" w:hAnsi="Consolas" w:cs="Consolas"/>
-          <w:color w:val="000000"/>
-          <w:sz w:val="19"/>
-          <w:szCs w:val="19"/>
-          <w14:ligatures w14:val="standardContextual"/>
-        </w:rPr>
-      </w:pPr>
-      <w:r>
-        <w:rPr>
-          <w:rFonts w:ascii="Consolas" w:eastAsiaTheme="minorHAnsi" w:hAnsi="Consolas" w:cs="Consolas"/>
-          <w:color w:val="000000"/>
-          <w:sz w:val="19"/>
-          <w:szCs w:val="19"/>
-          <w14:ligatures w14:val="standardContextual"/>
-        </w:rPr>
-        <w:t xml:space="preserve"> </w:t>
-      </w:r>
-      <w:r>
-        <w:rPr>
-          <w:rFonts w:ascii="Consolas" w:eastAsiaTheme="minorHAnsi" w:hAnsi="Consolas" w:cs="Consolas"/>
-          <w:color w:val="000000"/>
-          <w:sz w:val="19"/>
-          <w:szCs w:val="19"/>
-          <w14:ligatures w14:val="standardContextual"/>
-        </w:rPr>
-        <w:t>{</w:t>
+        <w:rPr>
+          <w:rFonts w:ascii="Consolas" w:eastAsiaTheme="minorHAnsi" w:hAnsi="Consolas" w:cs="Consolas"/>
+          <w:color w:val="000000"/>
+          <w:sz w:val="19"/>
+          <w:szCs w:val="19"/>
+          <w14:ligatures w14:val="standardContextual"/>
+        </w:rPr>
+      </w:pPr>
+      <w:r>
+        <w:rPr>
+          <w:rFonts w:ascii="Consolas" w:eastAsiaTheme="minorHAnsi" w:hAnsi="Consolas" w:cs="Consolas"/>
+          <w:color w:val="000000"/>
+          <w:sz w:val="19"/>
+          <w:szCs w:val="19"/>
+          <w14:ligatures w14:val="standardContextual"/>
+        </w:rPr>
+        <w:t xml:space="preserve">    </w:t>
+      </w:r>
+      <w:r>
+        <w:rPr>
+          <w:rFonts w:ascii="Consolas" w:eastAsiaTheme="minorHAnsi" w:hAnsi="Consolas" w:cs="Consolas"/>
+          <w:color w:val="000000"/>
+          <w:sz w:val="19"/>
+          <w:szCs w:val="19"/>
+          <w14:ligatures w14:val="standardContextual"/>
+        </w:rPr>
+        <w:t>}</w:t>
       </w:r>
     </w:p>
     <w:p>
@@ -2726,24 +2493,23 @@
         <w:autoSpaceDE w:val="0"/>
         <w:autoSpaceDN w:val="0"/>
         <w:adjustRightInd w:val="0"/>
-        <w:ind w:firstLine="720"/>
-        <w:rPr>
-          <w:rFonts w:ascii="Consolas" w:eastAsiaTheme="minorHAnsi" w:hAnsi="Consolas" w:cs="Consolas"/>
-          <w:color w:val="000000"/>
-          <w:sz w:val="19"/>
-          <w:szCs w:val="19"/>
-          <w14:ligatures w14:val="standardContextual"/>
-        </w:rPr>
-      </w:pPr>
-      <w:r>
-        <w:rPr>
-          <w:rFonts w:ascii="Consolas" w:eastAsiaTheme="minorHAnsi" w:hAnsi="Consolas" w:cs="Consolas"/>
-          <w:color w:val="000000"/>
-          <w:sz w:val="19"/>
-          <w:szCs w:val="19"/>
-          <w14:ligatures w14:val="standardContextual"/>
-        </w:rPr>
-        <w:t xml:space="preserve">   </w:t>
+        <w:rPr>
+          <w:rFonts w:ascii="Consolas" w:eastAsiaTheme="minorHAnsi" w:hAnsi="Consolas" w:cs="Consolas"/>
+          <w:color w:val="000000"/>
+          <w:sz w:val="19"/>
+          <w:szCs w:val="19"/>
+          <w14:ligatures w14:val="standardContextual"/>
+        </w:rPr>
+      </w:pPr>
+      <w:r>
+        <w:rPr>
+          <w:rFonts w:ascii="Consolas" w:eastAsiaTheme="minorHAnsi" w:hAnsi="Consolas" w:cs="Consolas"/>
+          <w:color w:val="000000"/>
+          <w:sz w:val="19"/>
+          <w:szCs w:val="19"/>
+          <w14:ligatures w14:val="standardContextual"/>
+        </w:rPr>
+        <w:t xml:space="preserve">  </w:t>
       </w:r>
       <w:r>
         <w:rPr>
@@ -2753,7 +2519,7 @@
           <w:szCs w:val="19"/>
           <w14:ligatures w14:val="standardContextual"/>
         </w:rPr>
-        <w:t>&lt;</w:t>
+        <w:t>&lt;/</w:t>
       </w:r>
       <w:r>
         <w:rPr>
@@ -2768,32 +2534,12 @@
       <w:r>
         <w:rPr>
           <w:rFonts w:ascii="Consolas" w:eastAsiaTheme="minorHAnsi" w:hAnsi="Consolas" w:cs="Consolas"/>
-          <w:color w:val="000000"/>
-          <w:sz w:val="19"/>
-          <w:szCs w:val="19"/>
-          <w14:ligatures w14:val="standardContextual"/>
-        </w:rPr>
-        <w:t xml:space="preserve"> </w:t>
-      </w:r>
-      <w:r>
-        <w:rPr>
-          <w:rFonts w:ascii="Consolas" w:eastAsiaTheme="minorHAnsi" w:hAnsi="Consolas" w:cs="Consolas"/>
-          <w:color w:val="FF0000"/>
-          <w:sz w:val="19"/>
-          <w:szCs w:val="19"/>
-          <w14:ligatures w14:val="standardContextual"/>
-        </w:rPr>
-        <w:t>class</w:t>
-      </w:r>
-      <w:r>
-        <w:rPr>
-          <w:rFonts w:ascii="Consolas" w:eastAsiaTheme="minorHAnsi" w:hAnsi="Consolas" w:cs="Consolas"/>
           <w:color w:val="0000FF"/>
           <w:sz w:val="19"/>
           <w:szCs w:val="19"/>
           <w14:ligatures w14:val="standardContextual"/>
         </w:rPr>
-        <w:t>="card text-center card-product"&gt;</w:t>
+        <w:t>&gt;</w:t>
       </w:r>
     </w:p>
     <w:p>
@@ -2801,25 +2547,14 @@
         <w:autoSpaceDE w:val="0"/>
         <w:autoSpaceDN w:val="0"/>
         <w:adjustRightInd w:val="0"/>
-        <w:ind w:firstLine="720"/>
-        <w:rPr>
-          <w:rFonts w:ascii="Consolas" w:eastAsiaTheme="minorHAnsi" w:hAnsi="Consolas" w:cs="Consolas"/>
-          <w:color w:val="000000"/>
-          <w:sz w:val="19"/>
-          <w:szCs w:val="19"/>
-          <w14:ligatures w14:val="standardContextual"/>
-        </w:rPr>
-      </w:pPr>
-      <w:r>
-        <w:rPr>
-          <w:rFonts w:ascii="Consolas" w:eastAsiaTheme="minorHAnsi" w:hAnsi="Consolas" w:cs="Consolas"/>
-          <w:color w:val="000000"/>
-          <w:sz w:val="19"/>
-          <w:szCs w:val="19"/>
-          <w14:ligatures w14:val="standardContextual"/>
-        </w:rPr>
-        <w:t xml:space="preserve">     </w:t>
-      </w:r>
+        <w:rPr>
+          <w:rFonts w:ascii="Consolas" w:eastAsiaTheme="minorHAnsi" w:hAnsi="Consolas" w:cs="Consolas"/>
+          <w:color w:val="000000"/>
+          <w:sz w:val="19"/>
+          <w:szCs w:val="19"/>
+          <w14:ligatures w14:val="standardContextual"/>
+        </w:rPr>
+      </w:pPr>
       <w:r>
         <w:rPr>
           <w:rFonts w:ascii="Consolas" w:eastAsiaTheme="minorHAnsi" w:hAnsi="Consolas" w:cs="Consolas"/>
@@ -2828,7 +2563,7 @@
           <w:szCs w:val="19"/>
           <w14:ligatures w14:val="standardContextual"/>
         </w:rPr>
-        <w:t>&lt;</w:t>
+        <w:t>&lt;/</w:t>
       </w:r>
       <w:r>
         <w:rPr>
@@ -2838,27 +2573,7 @@
           <w:szCs w:val="19"/>
           <w14:ligatures w14:val="standardContextual"/>
         </w:rPr>
-        <w:t>img</w:t>
-      </w:r>
-      <w:r>
-        <w:rPr>
-          <w:rFonts w:ascii="Consolas" w:eastAsiaTheme="minorHAnsi" w:hAnsi="Consolas" w:cs="Consolas"/>
-          <w:color w:val="000000"/>
-          <w:sz w:val="19"/>
-          <w:szCs w:val="19"/>
-          <w14:ligatures w14:val="standardContextual"/>
-        </w:rPr>
-        <w:t xml:space="preserve"> </w:t>
-      </w:r>
-      <w:r>
-        <w:rPr>
-          <w:rFonts w:ascii="Consolas" w:eastAsiaTheme="minorHAnsi" w:hAnsi="Consolas" w:cs="Consolas"/>
-          <w:color w:val="FF0000"/>
-          <w:sz w:val="19"/>
-          <w:szCs w:val="19"/>
-          <w14:ligatures w14:val="standardContextual"/>
-        </w:rPr>
-        <w:t>class</w:t>
+        <w:t>section</w:t>
       </w:r>
       <w:r>
         <w:rPr>
@@ -2868,98 +2583,7 @@
           <w:szCs w:val="19"/>
           <w14:ligatures w14:val="standardContextual"/>
         </w:rPr>
-        <w:t>="img-fluid"</w:t>
-      </w:r>
-      <w:r>
-        <w:rPr>
-          <w:rFonts w:ascii="Consolas" w:eastAsiaTheme="minorHAnsi" w:hAnsi="Consolas" w:cs="Consolas"/>
-          <w:color w:val="000000"/>
-          <w:sz w:val="19"/>
-          <w:szCs w:val="19"/>
-          <w14:ligatures w14:val="standardContextual"/>
-        </w:rPr>
-        <w:t xml:space="preserve"> </w:t>
-      </w:r>
-      <w:r>
-        <w:rPr>
-          <w:rFonts w:ascii="Consolas" w:eastAsiaTheme="minorHAnsi" w:hAnsi="Consolas" w:cs="Consolas"/>
-          <w:color w:val="FF0000"/>
-          <w:sz w:val="19"/>
-          <w:szCs w:val="19"/>
-          <w14:ligatures w14:val="standardContextual"/>
-        </w:rPr>
-        <w:t>src</w:t>
-      </w:r>
-      <w:r>
-        <w:rPr>
-          <w:rFonts w:ascii="Consolas" w:eastAsiaTheme="minorHAnsi" w:hAnsi="Consolas" w:cs="Consolas"/>
-          <w:color w:val="0000FF"/>
-          <w:sz w:val="19"/>
-          <w:szCs w:val="19"/>
-          <w14:ligatures w14:val="standardContextual"/>
-        </w:rPr>
-        <w:t>="Public/img/slider/</w:t>
-      </w:r>
-      <w:r>
-        <w:rPr>
-          <w:rFonts w:ascii="Consolas" w:eastAsiaTheme="minorHAnsi" w:hAnsi="Consolas" w:cs="Consolas"/>
-          <w:color w:val="000000"/>
-          <w:sz w:val="19"/>
-          <w:szCs w:val="19"/>
-          <w:highlight w:val="yellow"/>
-          <w14:ligatures w14:val="standardContextual"/>
-        </w:rPr>
-        <w:t>@</w:t>
-      </w:r>
-      <w:r>
-        <w:rPr>
-          <w:rFonts w:ascii="Consolas" w:eastAsiaTheme="minorHAnsi" w:hAnsi="Consolas" w:cs="Consolas"/>
-          <w:color w:val="000000"/>
-          <w:sz w:val="19"/>
-          <w:szCs w:val="19"/>
-          <w14:ligatures w14:val="standardContextual"/>
-        </w:rPr>
-        <w:t>item.Image</w:t>
-      </w:r>
-      <w:r>
-        <w:rPr>
-          <w:rFonts w:ascii="Consolas" w:eastAsiaTheme="minorHAnsi" w:hAnsi="Consolas" w:cs="Consolas"/>
-          <w:color w:val="0000FF"/>
-          <w:sz w:val="19"/>
-          <w:szCs w:val="19"/>
-          <w14:ligatures w14:val="standardContextual"/>
-        </w:rPr>
-        <w:t>"</w:t>
-      </w:r>
-      <w:r>
-        <w:rPr>
-          <w:rFonts w:ascii="Consolas" w:eastAsiaTheme="minorHAnsi" w:hAnsi="Consolas" w:cs="Consolas"/>
-          <w:color w:val="000000"/>
-          <w:sz w:val="19"/>
-          <w:szCs w:val="19"/>
-          <w14:ligatures w14:val="standardContextual"/>
-        </w:rPr>
-        <w:t xml:space="preserve"> </w:t>
-      </w:r>
-      <w:r>
-        <w:rPr>
-          <w:rFonts w:ascii="Consolas" w:eastAsiaTheme="minorHAnsi" w:hAnsi="Consolas" w:cs="Consolas"/>
-          <w:color w:val="FF0000"/>
-          <w:sz w:val="19"/>
-          <w:szCs w:val="19"/>
-          <w14:ligatures w14:val="standardContextual"/>
-        </w:rPr>
-        <w:t>alt</w:t>
-      </w:r>
-      <w:r>
-        <w:rPr>
-          <w:rFonts w:ascii="Consolas" w:eastAsiaTheme="minorHAnsi" w:hAnsi="Consolas" w:cs="Consolas"/>
-          <w:color w:val="0000FF"/>
-          <w:sz w:val="19"/>
-          <w:szCs w:val="19"/>
-          <w14:ligatures w14:val="standardContextual"/>
-        </w:rPr>
-        <w:t>=""&gt;</w:t>
+        <w:t>&gt;</w:t>
       </w:r>
     </w:p>
     <w:p>
@@ -2967,330 +2591,14 @@
         <w:autoSpaceDE w:val="0"/>
         <w:autoSpaceDN w:val="0"/>
         <w:adjustRightInd w:val="0"/>
-        <w:ind w:firstLine="720"/>
-        <w:rPr>
-          <w:rFonts w:ascii="Consolas" w:eastAsiaTheme="minorHAnsi" w:hAnsi="Consolas" w:cs="Consolas"/>
-          <w:color w:val="000000"/>
-          <w:sz w:val="19"/>
-          <w:szCs w:val="19"/>
-          <w14:ligatures w14:val="standardContextual"/>
-        </w:rPr>
-      </w:pPr>
-      <w:r>
-        <w:rPr>
-          <w:rFonts w:ascii="Consolas" w:eastAsiaTheme="minorHAnsi" w:hAnsi="Consolas" w:cs="Consolas"/>
-          <w:color w:val="000000"/>
-          <w:sz w:val="19"/>
-          <w:szCs w:val="19"/>
-          <w14:ligatures w14:val="standardContextual"/>
-        </w:rPr>
-        <w:t xml:space="preserve">   </w:t>
-      </w:r>
-      <w:r>
-        <w:rPr>
-          <w:rFonts w:ascii="Consolas" w:eastAsiaTheme="minorHAnsi" w:hAnsi="Consolas" w:cs="Consolas"/>
-          <w:color w:val="0000FF"/>
-          <w:sz w:val="19"/>
-          <w:szCs w:val="19"/>
-          <w14:ligatures w14:val="standardContextual"/>
-        </w:rPr>
-        <w:t>&lt;/</w:t>
-      </w:r>
-      <w:r>
-        <w:rPr>
-          <w:rFonts w:ascii="Consolas" w:eastAsiaTheme="minorHAnsi" w:hAnsi="Consolas" w:cs="Consolas"/>
-          <w:color w:val="800000"/>
-          <w:sz w:val="19"/>
-          <w:szCs w:val="19"/>
-          <w14:ligatures w14:val="standardContextual"/>
-        </w:rPr>
-        <w:t>div</w:t>
-      </w:r>
-      <w:r>
-        <w:rPr>
-          <w:rFonts w:ascii="Consolas" w:eastAsiaTheme="minorHAnsi" w:hAnsi="Consolas" w:cs="Consolas"/>
-          <w:color w:val="0000FF"/>
-          <w:sz w:val="19"/>
-          <w:szCs w:val="19"/>
-          <w14:ligatures w14:val="standardContextual"/>
-        </w:rPr>
-        <w:t>&gt;</w:t>
-      </w:r>
-    </w:p>
-    <w:p>
-      <w:pPr>
-        <w:autoSpaceDE w:val="0"/>
-        <w:autoSpaceDN w:val="0"/>
-        <w:adjustRightInd w:val="0"/>
-        <w:ind w:firstLine="720"/>
-        <w:rPr>
-          <w:rFonts w:ascii="Consolas" w:eastAsiaTheme="minorHAnsi" w:hAnsi="Consolas" w:cs="Consolas"/>
-          <w:color w:val="000000"/>
-          <w:sz w:val="19"/>
-          <w:szCs w:val="19"/>
-          <w14:ligatures w14:val="standardContextual"/>
-        </w:rPr>
-      </w:pPr>
-      <w:r>
-        <w:rPr>
-          <w:rFonts w:ascii="Consolas" w:eastAsiaTheme="minorHAnsi" w:hAnsi="Consolas" w:cs="Consolas"/>
-          <w:color w:val="000000"/>
-          <w:sz w:val="19"/>
-          <w:szCs w:val="19"/>
-          <w14:ligatures w14:val="standardContextual"/>
-        </w:rPr>
-        <w:t xml:space="preserve"> </w:t>
-      </w:r>
-      <w:r>
-        <w:rPr>
-          <w:rFonts w:ascii="Consolas" w:eastAsiaTheme="minorHAnsi" w:hAnsi="Consolas" w:cs="Consolas"/>
-          <w:color w:val="000000"/>
-          <w:sz w:val="19"/>
-          <w:szCs w:val="19"/>
-          <w14:ligatures w14:val="standardContextual"/>
-        </w:rPr>
-        <w:t>}</w:t>
-      </w:r>
-    </w:p>
-    <w:p>
-      <w:pPr>
-        <w:autoSpaceDE w:val="0"/>
-        <w:autoSpaceDN w:val="0"/>
-        <w:adjustRightInd w:val="0"/>
-        <w:rPr>
-          <w:rFonts w:ascii="Consolas" w:eastAsiaTheme="minorHAnsi" w:hAnsi="Consolas" w:cs="Consolas"/>
-          <w:color w:val="000000"/>
-          <w:sz w:val="19"/>
-          <w:szCs w:val="19"/>
-          <w14:ligatures w14:val="standardContextual"/>
-        </w:rPr>
-      </w:pPr>
-      <w:r>
-        <w:rPr>
-          <w:rFonts w:ascii="Consolas" w:eastAsiaTheme="minorHAnsi" w:hAnsi="Consolas" w:cs="Consolas"/>
-          <w:color w:val="000000"/>
-          <w:sz w:val="19"/>
-          <w:szCs w:val="19"/>
-          <w14:ligatures w14:val="standardContextual"/>
-        </w:rPr>
-        <w:t xml:space="preserve">        </w:t>
-      </w:r>
-      <w:r>
-        <w:rPr>
-          <w:rFonts w:ascii="Consolas" w:eastAsiaTheme="minorHAnsi" w:hAnsi="Consolas" w:cs="Consolas"/>
-          <w:color w:val="000000"/>
-          <w:sz w:val="19"/>
-          <w:szCs w:val="19"/>
-          <w14:ligatures w14:val="standardContextual"/>
-        </w:rPr>
-        <w:t>index++;</w:t>
-      </w:r>
-    </w:p>
-    <w:p>
-      <w:pPr>
-        <w:autoSpaceDE w:val="0"/>
-        <w:autoSpaceDN w:val="0"/>
-        <w:adjustRightInd w:val="0"/>
-        <w:rPr>
-          <w:rFonts w:ascii="Consolas" w:eastAsiaTheme="minorHAnsi" w:hAnsi="Consolas" w:cs="Consolas"/>
-          <w:color w:val="000000"/>
-          <w:sz w:val="19"/>
-          <w:szCs w:val="19"/>
-          <w14:ligatures w14:val="standardContextual"/>
-        </w:rPr>
-      </w:pPr>
-      <w:r>
-        <w:rPr>
-          <w:rFonts w:ascii="Consolas" w:eastAsiaTheme="minorHAnsi" w:hAnsi="Consolas" w:cs="Consolas"/>
-          <w:color w:val="000000"/>
-          <w:sz w:val="19"/>
-          <w:szCs w:val="19"/>
-          <w14:ligatures w14:val="standardContextual"/>
-        </w:rPr>
-        <w:t xml:space="preserve">      </w:t>
-      </w:r>
-      <w:r>
-        <w:rPr>
-          <w:rFonts w:ascii="Consolas" w:eastAsiaTheme="minorHAnsi" w:hAnsi="Consolas" w:cs="Consolas"/>
-          <w:color w:val="000000"/>
-          <w:sz w:val="19"/>
-          <w:szCs w:val="19"/>
-          <w14:ligatures w14:val="standardContextual"/>
-        </w:rPr>
-        <w:t>}</w:t>
-      </w:r>
-    </w:p>
-    <w:p>
-      <w:pPr>
-        <w:autoSpaceDE w:val="0"/>
-        <w:autoSpaceDN w:val="0"/>
-        <w:adjustRightInd w:val="0"/>
-        <w:rPr>
-          <w:rFonts w:ascii="Consolas" w:eastAsiaTheme="minorHAnsi" w:hAnsi="Consolas" w:cs="Consolas"/>
-          <w:color w:val="000000"/>
-          <w:sz w:val="19"/>
-          <w:szCs w:val="19"/>
-          <w14:ligatures w14:val="standardContextual"/>
-        </w:rPr>
-      </w:pPr>
-      <w:r>
-        <w:rPr>
-          <w:rFonts w:ascii="Consolas" w:eastAsiaTheme="minorHAnsi" w:hAnsi="Consolas" w:cs="Consolas"/>
-          <w:color w:val="000000"/>
-          <w:sz w:val="19"/>
-          <w:szCs w:val="19"/>
-          <w14:ligatures w14:val="standardContextual"/>
-        </w:rPr>
-        <w:t xml:space="preserve">    </w:t>
-      </w:r>
-      <w:r>
-        <w:rPr>
-          <w:rFonts w:ascii="Consolas" w:eastAsiaTheme="minorHAnsi" w:hAnsi="Consolas" w:cs="Consolas"/>
-          <w:color w:val="0000FF"/>
-          <w:sz w:val="19"/>
-          <w:szCs w:val="19"/>
-          <w14:ligatures w14:val="standardContextual"/>
-        </w:rPr>
-        <w:t>&lt;/</w:t>
-      </w:r>
-      <w:r>
-        <w:rPr>
-          <w:rFonts w:ascii="Consolas" w:eastAsiaTheme="minorHAnsi" w:hAnsi="Consolas" w:cs="Consolas"/>
-          <w:color w:val="800000"/>
-          <w:sz w:val="19"/>
-          <w:szCs w:val="19"/>
-          <w14:ligatures w14:val="standardContextual"/>
-        </w:rPr>
-        <w:t>div</w:t>
-      </w:r>
-      <w:r>
-        <w:rPr>
-          <w:rFonts w:ascii="Consolas" w:eastAsiaTheme="minorHAnsi" w:hAnsi="Consolas" w:cs="Consolas"/>
-          <w:color w:val="0000FF"/>
-          <w:sz w:val="19"/>
-          <w:szCs w:val="19"/>
-          <w14:ligatures w14:val="standardContextual"/>
-        </w:rPr>
-        <w:t>&gt;</w:t>
-      </w:r>
-      <w:r>
-        <w:rPr>
-          <w:rFonts w:ascii="Consolas" w:eastAsiaTheme="minorHAnsi" w:hAnsi="Consolas" w:cs="Consolas"/>
-          <w:color w:val="006400"/>
-          <w:sz w:val="19"/>
-          <w:szCs w:val="19"/>
-          <w14:ligatures w14:val="standardContextual"/>
-        </w:rPr>
-        <w:t>&lt;!---owl-carousel--&gt;</w:t>
-      </w:r>
-    </w:p>
-    <w:p>
-      <w:pPr>
-        <w:autoSpaceDE w:val="0"/>
-        <w:autoSpaceDN w:val="0"/>
-        <w:adjustRightInd w:val="0"/>
-        <w:rPr>
-          <w:rFonts w:ascii="Consolas" w:eastAsiaTheme="minorHAnsi" w:hAnsi="Consolas" w:cs="Consolas"/>
-          <w:color w:val="000000"/>
-          <w:sz w:val="19"/>
-          <w:szCs w:val="19"/>
-          <w14:ligatures w14:val="standardContextual"/>
-        </w:rPr>
-      </w:pPr>
-      <w:r>
-        <w:rPr>
-          <w:rFonts w:ascii="Consolas" w:eastAsiaTheme="minorHAnsi" w:hAnsi="Consolas" w:cs="Consolas"/>
-          <w:color w:val="000000"/>
-          <w:sz w:val="19"/>
-          <w:szCs w:val="19"/>
-          <w14:ligatures w14:val="standardContextual"/>
-        </w:rPr>
-        <w:t xml:space="preserve">  </w:t>
-      </w:r>
-      <w:r>
-        <w:rPr>
-          <w:rFonts w:ascii="Consolas" w:eastAsiaTheme="minorHAnsi" w:hAnsi="Consolas" w:cs="Consolas"/>
-          <w:color w:val="0000FF"/>
-          <w:sz w:val="19"/>
-          <w:szCs w:val="19"/>
-          <w14:ligatures w14:val="standardContextual"/>
-        </w:rPr>
-        <w:t>&lt;/</w:t>
-      </w:r>
-      <w:r>
-        <w:rPr>
-          <w:rFonts w:ascii="Consolas" w:eastAsiaTheme="minorHAnsi" w:hAnsi="Consolas" w:cs="Consolas"/>
-          <w:color w:val="800000"/>
-          <w:sz w:val="19"/>
-          <w:szCs w:val="19"/>
-          <w14:ligatures w14:val="standardContextual"/>
-        </w:rPr>
-        <w:t>div</w:t>
-      </w:r>
-      <w:r>
-        <w:rPr>
-          <w:rFonts w:ascii="Consolas" w:eastAsiaTheme="minorHAnsi" w:hAnsi="Consolas" w:cs="Consolas"/>
-          <w:color w:val="0000FF"/>
-          <w:sz w:val="19"/>
-          <w:szCs w:val="19"/>
-          <w14:ligatures w14:val="standardContextual"/>
-        </w:rPr>
-        <w:t>&gt;</w:t>
-      </w:r>
-      <w:r>
-        <w:rPr>
-          <w:rFonts w:ascii="Consolas" w:eastAsiaTheme="minorHAnsi" w:hAnsi="Consolas" w:cs="Consolas"/>
-          <w:color w:val="006400"/>
-          <w:sz w:val="19"/>
-          <w:szCs w:val="19"/>
-          <w14:ligatures w14:val="standardContextual"/>
-        </w:rPr>
-        <w:t>&lt;!--container--&gt;</w:t>
-      </w:r>
-    </w:p>
-    <w:p>
-      <w:pPr>
-        <w:autoSpaceDE w:val="0"/>
-        <w:autoSpaceDN w:val="0"/>
-        <w:adjustRightInd w:val="0"/>
-        <w:rPr>
-          <w:rFonts w:ascii="Consolas" w:eastAsiaTheme="minorHAnsi" w:hAnsi="Consolas" w:cs="Consolas"/>
-          <w:color w:val="000000"/>
-          <w:sz w:val="19"/>
-          <w:szCs w:val="19"/>
-          <w14:ligatures w14:val="standardContextual"/>
-        </w:rPr>
-      </w:pPr>
-      <w:r>
-        <w:rPr>
-          <w:rFonts w:ascii="Consolas" w:eastAsiaTheme="minorHAnsi" w:hAnsi="Consolas" w:cs="Consolas"/>
-          <w:color w:val="0000FF"/>
-          <w:sz w:val="19"/>
-          <w:szCs w:val="19"/>
-          <w14:ligatures w14:val="standardContextual"/>
-        </w:rPr>
-        <w:t>&lt;/</w:t>
-      </w:r>
-      <w:r>
-        <w:rPr>
-          <w:rFonts w:ascii="Consolas" w:eastAsiaTheme="minorHAnsi" w:hAnsi="Consolas" w:cs="Consolas"/>
-          <w:color w:val="800000"/>
-          <w:sz w:val="19"/>
-          <w:szCs w:val="19"/>
-          <w14:ligatures w14:val="standardContextual"/>
-        </w:rPr>
-        <w:t>section</w:t>
-      </w:r>
-      <w:r>
-        <w:rPr>
-          <w:rFonts w:ascii="Consolas" w:eastAsiaTheme="minorHAnsi" w:hAnsi="Consolas" w:cs="Consolas"/>
-          <w:color w:val="0000FF"/>
-          <w:sz w:val="19"/>
-          <w:szCs w:val="19"/>
-          <w14:ligatures w14:val="standardContextual"/>
-        </w:rPr>
-        <w:t>&gt;</w:t>
-      </w:r>
+        <w:rPr>
+          <w:rFonts w:ascii="Consolas" w:eastAsiaTheme="minorHAnsi" w:hAnsi="Consolas" w:cs="Consolas"/>
+          <w:color w:val="000000"/>
+          <w:sz w:val="19"/>
+          <w:szCs w:val="19"/>
+          <w14:ligatures w14:val="standardContextual"/>
+        </w:rPr>
+      </w:pPr>
     </w:p>
     <w:p>
       <w:pPr>
@@ -3453,7 +2761,13 @@
           <w:rFonts w:eastAsiaTheme="minorHAnsi"/>
         </w:rPr>
       </w:pPr>
-      <w:bookmarkStart w:id="0" w:name="_GoBack"/>
+    </w:p>
+    <w:p>
+      <w:pPr>
+        <w:rPr>
+          <w:rFonts w:eastAsiaTheme="minorHAnsi"/>
+        </w:rPr>
+      </w:pPr>
       <w:r>
         <w:rPr>
           <w:rFonts w:eastAsiaTheme="minorHAnsi"/>
@@ -3461,10 +2775,10 @@
           <w14:ligatures w14:val="standardContextual"/>
         </w:rPr>
         <w:drawing>
-          <wp:inline distT="0" distB="0" distL="0" distR="0" wp14:anchorId="7FF1F6FA" wp14:editId="4DB4FD18">
+          <wp:inline distT="0" distB="0" distL="0" distR="0" wp14:anchorId="724DBDCC" wp14:editId="4E346D06">
             <wp:extent cx="6300470" cy="3355340"/>
             <wp:effectExtent l="0" t="0" r="5080" b="0"/>
-            <wp:docPr id="3" name="Picture 3"/>
+            <wp:docPr id="5" name="Picture 5"/>
             <wp:cNvGraphicFramePr>
               <a:graphicFrameLocks xmlns:a="http://schemas.openxmlformats.org/drawingml/2006/main" noChangeAspect="1"/>
             </wp:cNvGraphicFramePr>
@@ -3472,7 +2786,7 @@
               <a:graphicData uri="http://schemas.openxmlformats.org/drawingml/2006/picture">
                 <pic:pic xmlns:pic="http://schemas.openxmlformats.org/drawingml/2006/picture">
                   <pic:nvPicPr>
-                    <pic:cNvPr id="3" name="F948EE4.tmp"/>
+                    <pic:cNvPr id="4" name="2E8BB53.tmp"/>
                     <pic:cNvPicPr/>
                   </pic:nvPicPr>
                   <pic:blipFill>
@@ -3502,21 +2816,6 @@
           </wp:inline>
         </w:drawing>
       </w:r>
-      <w:bookmarkEnd w:id="0"/>
-    </w:p>
-    <w:p>
-      <w:pPr>
-        <w:rPr>
-          <w:rFonts w:eastAsiaTheme="minorHAnsi"/>
-        </w:rPr>
-      </w:pPr>
-    </w:p>
-    <w:p>
-      <w:pPr>
-        <w:rPr>
-          <w:rFonts w:eastAsiaTheme="minorHAnsi"/>
-        </w:rPr>
-      </w:pPr>
     </w:p>
     <w:sectPr>
       <w:pgSz w:w="11907" w:h="16840" w:code="9"/>
@@ -3625,17 +2924,7 @@
           <w:szCs w:val="19"/>
           <w14:ligatures w14:val="standardContextual"/>
         </w:rPr>
-        <w:t>)</w:t>
-      </w:r>
-      <w:r>
-        <w:rPr>
-          <w:rFonts w:ascii="Consolas" w:eastAsiaTheme="minorHAnsi" w:hAnsi="Consolas" w:cs="Consolas"/>
-          <w:color w:val="000000"/>
-          <w:sz w:val="19"/>
-          <w:szCs w:val="19"/>
-          <w14:ligatures w14:val="standardContextual"/>
-        </w:rPr>
-        <w:t xml:space="preserve"> để trả về tất cả các mẩu tin. Trong khi Slider chỉ cần hiển thị các mẩu tin có Postion = slider và status = 1</w:t>
+        <w:t>) để trả về tất cả các mẩu tin. Trong khi Slider chỉ cần hiển thị các mẩu tin có Postion = slider và status = 1</w:t>
       </w:r>
     </w:p>
   </w:footnote>
@@ -4867,7 +4156,6 @@
     <w:name w:val="Normal (Web)"/>
     <w:basedOn w:val="Normal"/>
     <w:uiPriority w:val="99"/>
-    <w:semiHidden/>
     <w:unhideWhenUsed/>
     <w:rsid w:val="00BC22BA"/>
     <w:pPr>
@@ -5148,7 +4436,7 @@
 </file>
 
 <file path=customXml/itemProps1.xml><?xml version="1.0" encoding="utf-8"?>
-<ds:datastoreItem xmlns:ds="http://schemas.openxmlformats.org/officeDocument/2006/customXml" ds:itemID="{249D4C5F-4CD6-483D-A269-F2066B0D8D6F}">
+<ds:datastoreItem xmlns:ds="http://schemas.openxmlformats.org/officeDocument/2006/customXml" ds:itemID="{E77A746F-8B29-446D-B4CF-D14C9C9863CA}">
   <ds:schemaRefs>
     <ds:schemaRef ds:uri="http://schemas.openxmlformats.org/officeDocument/2006/bibliography"/>
   </ds:schemaRefs>

</xml_diff>